<commit_message>
SSRS part for payment method done
</commit_message>
<xml_diff>
--- a/Project/PaymendMethodDoc/PaymentMethod.docx
+++ b/Project/PaymendMethodDoc/PaymentMethod.docx
@@ -1411,8 +1411,6 @@
       <w:r>
         <w:t>?</w:t>
       </w:r>
-      <w:bookmarkStart w:id="0" w:name="_GoBack"/>
-      <w:bookmarkEnd w:id="0"/>
     </w:p>
     <w:p>
       <w:r>
@@ -1475,6 +1473,7 @@
         <w:t>.</w:t>
       </w:r>
     </w:p>
+    <w:p/>
     <w:p>
       <w:r>
         <w:rPr>
@@ -1517,6 +1516,1629 @@
           </wp:inline>
         </w:drawing>
       </w:r>
+    </w:p>
+    <w:p/>
+    <w:p>
+      <w:r>
+        <w:t>15. The next part is creating reports in SSRS</w:t>
+      </w:r>
+      <w:r>
+        <w:t>. After creating the project. The first part is creating the Data Source.</w:t>
+      </w:r>
+    </w:p>
+    <w:p>
+      <w:r>
+        <w:rPr>
+          <w:noProof/>
+        </w:rPr>
+        <w:drawing>
+          <wp:inline distT="0" distB="0" distL="0" distR="0" wp14:anchorId="7D107524" wp14:editId="7B6ADD96">
+            <wp:extent cx="2428571" cy="742857"/>
+            <wp:effectExtent l="0" t="0" r="0" b="635"/>
+            <wp:docPr id="11" name="Picture 11"/>
+            <wp:cNvGraphicFramePr>
+              <a:graphicFrameLocks xmlns:a="http://schemas.openxmlformats.org/drawingml/2006/main" noChangeAspect="1"/>
+            </wp:cNvGraphicFramePr>
+            <a:graphic xmlns:a="http://schemas.openxmlformats.org/drawingml/2006/main">
+              <a:graphicData uri="http://schemas.openxmlformats.org/drawingml/2006/picture">
+                <pic:pic xmlns:pic="http://schemas.openxmlformats.org/drawingml/2006/picture">
+                  <pic:nvPicPr>
+                    <pic:cNvPr id="1" name=""/>
+                    <pic:cNvPicPr/>
+                  </pic:nvPicPr>
+                  <pic:blipFill>
+                    <a:blip r:embed="rId33"/>
+                    <a:stretch>
+                      <a:fillRect/>
+                    </a:stretch>
+                  </pic:blipFill>
+                  <pic:spPr>
+                    <a:xfrm>
+                      <a:off x="0" y="0"/>
+                      <a:ext cx="2428571" cy="742857"/>
+                    </a:xfrm>
+                    <a:prstGeom prst="rect">
+                      <a:avLst/>
+                    </a:prstGeom>
+                  </pic:spPr>
+                </pic:pic>
+              </a:graphicData>
+            </a:graphic>
+          </wp:inline>
+        </w:drawing>
+      </w:r>
+    </w:p>
+    <w:p>
+      <w:r>
+        <w:t>To establish the connection, build must be pressed and then the info for the connection has to be included.</w:t>
+      </w:r>
+    </w:p>
+    <w:p>
+      <w:r>
+        <w:rPr>
+          <w:noProof/>
+        </w:rPr>
+        <w:drawing>
+          <wp:inline distT="0" distB="0" distL="0" distR="0" wp14:anchorId="035C98BB" wp14:editId="125BDE75">
+            <wp:extent cx="5438095" cy="2514286"/>
+            <wp:effectExtent l="0" t="0" r="0" b="635"/>
+            <wp:docPr id="15" name="Picture 15"/>
+            <wp:cNvGraphicFramePr>
+              <a:graphicFrameLocks xmlns:a="http://schemas.openxmlformats.org/drawingml/2006/main" noChangeAspect="1"/>
+            </wp:cNvGraphicFramePr>
+            <a:graphic xmlns:a="http://schemas.openxmlformats.org/drawingml/2006/main">
+              <a:graphicData uri="http://schemas.openxmlformats.org/drawingml/2006/picture">
+                <pic:pic xmlns:pic="http://schemas.openxmlformats.org/drawingml/2006/picture">
+                  <pic:nvPicPr>
+                    <pic:cNvPr id="1" name=""/>
+                    <pic:cNvPicPr/>
+                  </pic:nvPicPr>
+                  <pic:blipFill>
+                    <a:blip r:embed="rId34"/>
+                    <a:stretch>
+                      <a:fillRect/>
+                    </a:stretch>
+                  </pic:blipFill>
+                  <pic:spPr>
+                    <a:xfrm>
+                      <a:off x="0" y="0"/>
+                      <a:ext cx="5438095" cy="2514286"/>
+                    </a:xfrm>
+                    <a:prstGeom prst="rect">
+                      <a:avLst/>
+                    </a:prstGeom>
+                  </pic:spPr>
+                </pic:pic>
+              </a:graphicData>
+            </a:graphic>
+          </wp:inline>
+        </w:drawing>
+      </w:r>
+    </w:p>
+    <w:p>
+      <w:r>
+        <w:rPr>
+          <w:noProof/>
+        </w:rPr>
+        <w:lastRenderedPageBreak/>
+        <w:drawing>
+          <wp:inline distT="0" distB="0" distL="0" distR="0" wp14:anchorId="2E4FC399" wp14:editId="46C0CF40">
+            <wp:extent cx="2303318" cy="3040380"/>
+            <wp:effectExtent l="0" t="0" r="1905" b="7620"/>
+            <wp:docPr id="32" name="Picture 32"/>
+            <wp:cNvGraphicFramePr>
+              <a:graphicFrameLocks xmlns:a="http://schemas.openxmlformats.org/drawingml/2006/main" noChangeAspect="1"/>
+            </wp:cNvGraphicFramePr>
+            <a:graphic xmlns:a="http://schemas.openxmlformats.org/drawingml/2006/main">
+              <a:graphicData uri="http://schemas.openxmlformats.org/drawingml/2006/picture">
+                <pic:pic xmlns:pic="http://schemas.openxmlformats.org/drawingml/2006/picture">
+                  <pic:nvPicPr>
+                    <pic:cNvPr id="1" name=""/>
+                    <pic:cNvPicPr/>
+                  </pic:nvPicPr>
+                  <pic:blipFill>
+                    <a:blip r:embed="rId35"/>
+                    <a:stretch>
+                      <a:fillRect/>
+                    </a:stretch>
+                  </pic:blipFill>
+                  <pic:spPr>
+                    <a:xfrm>
+                      <a:off x="0" y="0"/>
+                      <a:ext cx="2306115" cy="3044072"/>
+                    </a:xfrm>
+                    <a:prstGeom prst="rect">
+                      <a:avLst/>
+                    </a:prstGeom>
+                  </pic:spPr>
+                </pic:pic>
+              </a:graphicData>
+            </a:graphic>
+          </wp:inline>
+        </w:drawing>
+      </w:r>
+    </w:p>
+    <w:p>
+      <w:r>
+        <w:t>Now it is ready to produce the dataset.</w:t>
+      </w:r>
+    </w:p>
+    <w:p>
+      <w:r>
+        <w:t>16.</w:t>
+      </w:r>
+      <w:r>
+        <w:t xml:space="preserve"> Creating a dataset includes adding the connection details and transforming the new columns.</w:t>
+      </w:r>
+    </w:p>
+    <w:p>
+      <w:r>
+        <w:rPr>
+          <w:noProof/>
+        </w:rPr>
+        <w:drawing>
+          <wp:inline distT="0" distB="0" distL="0" distR="0" wp14:anchorId="71A152C7" wp14:editId="54F19FB7">
+            <wp:extent cx="2161905" cy="657143"/>
+            <wp:effectExtent l="0" t="0" r="0" b="0"/>
+            <wp:docPr id="33" name="Picture 33"/>
+            <wp:cNvGraphicFramePr>
+              <a:graphicFrameLocks xmlns:a="http://schemas.openxmlformats.org/drawingml/2006/main" noChangeAspect="1"/>
+            </wp:cNvGraphicFramePr>
+            <a:graphic xmlns:a="http://schemas.openxmlformats.org/drawingml/2006/main">
+              <a:graphicData uri="http://schemas.openxmlformats.org/drawingml/2006/picture">
+                <pic:pic xmlns:pic="http://schemas.openxmlformats.org/drawingml/2006/picture">
+                  <pic:nvPicPr>
+                    <pic:cNvPr id="1" name=""/>
+                    <pic:cNvPicPr/>
+                  </pic:nvPicPr>
+                  <pic:blipFill>
+                    <a:blip r:embed="rId36"/>
+                    <a:stretch>
+                      <a:fillRect/>
+                    </a:stretch>
+                  </pic:blipFill>
+                  <pic:spPr>
+                    <a:xfrm>
+                      <a:off x="0" y="0"/>
+                      <a:ext cx="2161905" cy="657143"/>
+                    </a:xfrm>
+                    <a:prstGeom prst="rect">
+                      <a:avLst/>
+                    </a:prstGeom>
+                  </pic:spPr>
+                </pic:pic>
+              </a:graphicData>
+            </a:graphic>
+          </wp:inline>
+        </w:drawing>
+      </w:r>
+    </w:p>
+    <w:p>
+      <w:r>
+        <w:t>Add PaymentMethod to the name, select PaymentMethod as the data source and then press QueryDesigner.</w:t>
+      </w:r>
+    </w:p>
+    <w:p>
+      <w:r>
+        <w:rPr>
+          <w:noProof/>
+        </w:rPr>
+        <w:drawing>
+          <wp:inline distT="0" distB="0" distL="0" distR="0" wp14:anchorId="31143710" wp14:editId="1D76163E">
+            <wp:extent cx="4069080" cy="3610161"/>
+            <wp:effectExtent l="0" t="0" r="7620" b="9525"/>
+            <wp:docPr id="34" name="Picture 34"/>
+            <wp:cNvGraphicFramePr>
+              <a:graphicFrameLocks xmlns:a="http://schemas.openxmlformats.org/drawingml/2006/main" noChangeAspect="1"/>
+            </wp:cNvGraphicFramePr>
+            <a:graphic xmlns:a="http://schemas.openxmlformats.org/drawingml/2006/main">
+              <a:graphicData uri="http://schemas.openxmlformats.org/drawingml/2006/picture">
+                <pic:pic xmlns:pic="http://schemas.openxmlformats.org/drawingml/2006/picture">
+                  <pic:nvPicPr>
+                    <pic:cNvPr id="1" name=""/>
+                    <pic:cNvPicPr/>
+                  </pic:nvPicPr>
+                  <pic:blipFill>
+                    <a:blip r:embed="rId37"/>
+                    <a:stretch>
+                      <a:fillRect/>
+                    </a:stretch>
+                  </pic:blipFill>
+                  <pic:spPr>
+                    <a:xfrm>
+                      <a:off x="0" y="0"/>
+                      <a:ext cx="4082445" cy="3622019"/>
+                    </a:xfrm>
+                    <a:prstGeom prst="rect">
+                      <a:avLst/>
+                    </a:prstGeom>
+                  </pic:spPr>
+                </pic:pic>
+              </a:graphicData>
+            </a:graphic>
+          </wp:inline>
+        </w:drawing>
+      </w:r>
+    </w:p>
+    <w:p>
+      <w:r>
+        <w:lastRenderedPageBreak/>
+        <w:t>A new menu similar to the one in analysis services will appear where the fields can be selected for the dataset.</w:t>
+      </w:r>
+      <w:r>
+        <w:t xml:space="preserve"> The measure that will be used will be the Total Including Tax with Supplier</w:t>
+      </w:r>
+      <w:r>
+        <w:t>, Payment Method</w:t>
+      </w:r>
+      <w:r>
+        <w:t>, Year and Month to analyze how each supplier contributed to the total. Year will be set as a parameter as it will be a yearly report.</w:t>
+      </w:r>
+    </w:p>
+    <w:p>
+      <w:r>
+        <w:rPr>
+          <w:noProof/>
+        </w:rPr>
+        <w:drawing>
+          <wp:inline distT="0" distB="0" distL="0" distR="0" wp14:anchorId="54D177B2" wp14:editId="2F6FC4B0">
+            <wp:extent cx="3755977" cy="2811780"/>
+            <wp:effectExtent l="0" t="0" r="0" b="7620"/>
+            <wp:docPr id="37" name="Picture 37"/>
+            <wp:cNvGraphicFramePr>
+              <a:graphicFrameLocks xmlns:a="http://schemas.openxmlformats.org/drawingml/2006/main" noChangeAspect="1"/>
+            </wp:cNvGraphicFramePr>
+            <a:graphic xmlns:a="http://schemas.openxmlformats.org/drawingml/2006/main">
+              <a:graphicData uri="http://schemas.openxmlformats.org/drawingml/2006/picture">
+                <pic:pic xmlns:pic="http://schemas.openxmlformats.org/drawingml/2006/picture">
+                  <pic:nvPicPr>
+                    <pic:cNvPr id="1" name=""/>
+                    <pic:cNvPicPr/>
+                  </pic:nvPicPr>
+                  <pic:blipFill>
+                    <a:blip r:embed="rId38"/>
+                    <a:stretch>
+                      <a:fillRect/>
+                    </a:stretch>
+                  </pic:blipFill>
+                  <pic:spPr>
+                    <a:xfrm>
+                      <a:off x="0" y="0"/>
+                      <a:ext cx="3769325" cy="2821773"/>
+                    </a:xfrm>
+                    <a:prstGeom prst="rect">
+                      <a:avLst/>
+                    </a:prstGeom>
+                  </pic:spPr>
+                </pic:pic>
+              </a:graphicData>
+            </a:graphic>
+          </wp:inline>
+        </w:drawing>
+      </w:r>
+    </w:p>
+    <w:p/>
+    <w:p>
+      <w:r>
+        <w:t>17.</w:t>
+      </w:r>
+      <w:r>
+        <w:t xml:space="preserve"> The following step is to create the report.</w:t>
+      </w:r>
+    </w:p>
+    <w:p>
+      <w:r>
+        <w:rPr>
+          <w:noProof/>
+        </w:rPr>
+        <w:drawing>
+          <wp:inline distT="0" distB="0" distL="0" distR="0" wp14:anchorId="029B7176" wp14:editId="60DD8B53">
+            <wp:extent cx="1744980" cy="794408"/>
+            <wp:effectExtent l="0" t="0" r="7620" b="5715"/>
+            <wp:docPr id="36" name="Picture 36"/>
+            <wp:cNvGraphicFramePr>
+              <a:graphicFrameLocks xmlns:a="http://schemas.openxmlformats.org/drawingml/2006/main" noChangeAspect="1"/>
+            </wp:cNvGraphicFramePr>
+            <a:graphic xmlns:a="http://schemas.openxmlformats.org/drawingml/2006/main">
+              <a:graphicData uri="http://schemas.openxmlformats.org/drawingml/2006/picture">
+                <pic:pic xmlns:pic="http://schemas.openxmlformats.org/drawingml/2006/picture">
+                  <pic:nvPicPr>
+                    <pic:cNvPr id="1" name=""/>
+                    <pic:cNvPicPr/>
+                  </pic:nvPicPr>
+                  <pic:blipFill>
+                    <a:blip r:embed="rId39"/>
+                    <a:stretch>
+                      <a:fillRect/>
+                    </a:stretch>
+                  </pic:blipFill>
+                  <pic:spPr>
+                    <a:xfrm>
+                      <a:off x="0" y="0"/>
+                      <a:ext cx="1755342" cy="799125"/>
+                    </a:xfrm>
+                    <a:prstGeom prst="rect">
+                      <a:avLst/>
+                    </a:prstGeom>
+                  </pic:spPr>
+                </pic:pic>
+              </a:graphicData>
+            </a:graphic>
+          </wp:inline>
+        </w:drawing>
+      </w:r>
+    </w:p>
+    <w:p>
+      <w:r>
+        <w:t>The dataset will be added. The parameter will be added at the same time with the dataset.</w:t>
+      </w:r>
+    </w:p>
+    <w:p>
+      <w:r>
+        <w:t>For the datasource, use shared data source reference should be used</w:t>
+      </w:r>
+    </w:p>
+    <w:p>
+      <w:r>
+        <w:rPr>
+          <w:noProof/>
+        </w:rPr>
+        <w:drawing>
+          <wp:inline distT="0" distB="0" distL="0" distR="0" wp14:anchorId="5CB1299D" wp14:editId="4B528E7D">
+            <wp:extent cx="3737274" cy="2598420"/>
+            <wp:effectExtent l="0" t="0" r="0" b="0"/>
+            <wp:docPr id="39" name="Picture 39"/>
+            <wp:cNvGraphicFramePr>
+              <a:graphicFrameLocks xmlns:a="http://schemas.openxmlformats.org/drawingml/2006/main" noChangeAspect="1"/>
+            </wp:cNvGraphicFramePr>
+            <a:graphic xmlns:a="http://schemas.openxmlformats.org/drawingml/2006/main">
+              <a:graphicData uri="http://schemas.openxmlformats.org/drawingml/2006/picture">
+                <pic:pic xmlns:pic="http://schemas.openxmlformats.org/drawingml/2006/picture">
+                  <pic:nvPicPr>
+                    <pic:cNvPr id="1" name=""/>
+                    <pic:cNvPicPr/>
+                  </pic:nvPicPr>
+                  <pic:blipFill>
+                    <a:blip r:embed="rId40"/>
+                    <a:stretch>
+                      <a:fillRect/>
+                    </a:stretch>
+                  </pic:blipFill>
+                  <pic:spPr>
+                    <a:xfrm>
+                      <a:off x="0" y="0"/>
+                      <a:ext cx="3739130" cy="2599711"/>
+                    </a:xfrm>
+                    <a:prstGeom prst="rect">
+                      <a:avLst/>
+                    </a:prstGeom>
+                  </pic:spPr>
+                </pic:pic>
+              </a:graphicData>
+            </a:graphic>
+          </wp:inline>
+        </w:drawing>
+      </w:r>
+    </w:p>
+    <w:p/>
+    <w:p>
+      <w:r>
+        <w:lastRenderedPageBreak/>
+        <w:t>The name of the parameter will be changed from date year to Year</w:t>
+      </w:r>
+    </w:p>
+    <w:p>
+      <w:r>
+        <w:rPr>
+          <w:noProof/>
+        </w:rPr>
+        <w:drawing>
+          <wp:inline distT="0" distB="0" distL="0" distR="0" wp14:anchorId="53697AB5" wp14:editId="109554F6">
+            <wp:extent cx="4571429" cy="2133333"/>
+            <wp:effectExtent l="0" t="0" r="635" b="635"/>
+            <wp:docPr id="40" name="Picture 40"/>
+            <wp:cNvGraphicFramePr>
+              <a:graphicFrameLocks xmlns:a="http://schemas.openxmlformats.org/drawingml/2006/main" noChangeAspect="1"/>
+            </wp:cNvGraphicFramePr>
+            <a:graphic xmlns:a="http://schemas.openxmlformats.org/drawingml/2006/main">
+              <a:graphicData uri="http://schemas.openxmlformats.org/drawingml/2006/picture">
+                <pic:pic xmlns:pic="http://schemas.openxmlformats.org/drawingml/2006/picture">
+                  <pic:nvPicPr>
+                    <pic:cNvPr id="1" name=""/>
+                    <pic:cNvPicPr/>
+                  </pic:nvPicPr>
+                  <pic:blipFill>
+                    <a:blip r:embed="rId41"/>
+                    <a:stretch>
+                      <a:fillRect/>
+                    </a:stretch>
+                  </pic:blipFill>
+                  <pic:spPr>
+                    <a:xfrm>
+                      <a:off x="0" y="0"/>
+                      <a:ext cx="4571429" cy="2133333"/>
+                    </a:xfrm>
+                    <a:prstGeom prst="rect">
+                      <a:avLst/>
+                    </a:prstGeom>
+                  </pic:spPr>
+                </pic:pic>
+              </a:graphicData>
+            </a:graphic>
+          </wp:inline>
+        </w:drawing>
+      </w:r>
+    </w:p>
+    <w:p>
+      <w:r>
+        <w:t>For the default value of the parameter, the first one will be used</w:t>
+      </w:r>
+    </w:p>
+    <w:p>
+      <w:r>
+        <w:rPr>
+          <w:noProof/>
+        </w:rPr>
+        <w:drawing>
+          <wp:inline distT="0" distB="0" distL="0" distR="0" wp14:anchorId="03774848" wp14:editId="3A89DDE6">
+            <wp:extent cx="3657600" cy="3259260"/>
+            <wp:effectExtent l="0" t="0" r="0" b="0"/>
+            <wp:docPr id="41" name="Picture 41"/>
+            <wp:cNvGraphicFramePr>
+              <a:graphicFrameLocks xmlns:a="http://schemas.openxmlformats.org/drawingml/2006/main" noChangeAspect="1"/>
+            </wp:cNvGraphicFramePr>
+            <a:graphic xmlns:a="http://schemas.openxmlformats.org/drawingml/2006/main">
+              <a:graphicData uri="http://schemas.openxmlformats.org/drawingml/2006/picture">
+                <pic:pic xmlns:pic="http://schemas.openxmlformats.org/drawingml/2006/picture">
+                  <pic:nvPicPr>
+                    <pic:cNvPr id="1" name=""/>
+                    <pic:cNvPicPr/>
+                  </pic:nvPicPr>
+                  <pic:blipFill>
+                    <a:blip r:embed="rId42"/>
+                    <a:stretch>
+                      <a:fillRect/>
+                    </a:stretch>
+                  </pic:blipFill>
+                  <pic:spPr>
+                    <a:xfrm>
+                      <a:off x="0" y="0"/>
+                      <a:ext cx="3687439" cy="3285850"/>
+                    </a:xfrm>
+                    <a:prstGeom prst="rect">
+                      <a:avLst/>
+                    </a:prstGeom>
+                  </pic:spPr>
+                </pic:pic>
+              </a:graphicData>
+            </a:graphic>
+          </wp:inline>
+        </w:drawing>
+      </w:r>
+    </w:p>
+    <w:p>
+      <w:r>
+        <w:t xml:space="preserve">A textbox will be added to write the name. For the report, a matrix visualization will be used that will have year as rows with month as a hidden subgroup you can drill on. </w:t>
+      </w:r>
+    </w:p>
+    <w:p>
+      <w:r>
+        <w:rPr>
+          <w:noProof/>
+        </w:rPr>
+        <w:drawing>
+          <wp:inline distT="0" distB="0" distL="0" distR="0" wp14:anchorId="0F48CB27" wp14:editId="76A6410D">
+            <wp:extent cx="3152381" cy="1171429"/>
+            <wp:effectExtent l="0" t="0" r="0" b="0"/>
+            <wp:docPr id="38" name="Picture 38"/>
+            <wp:cNvGraphicFramePr>
+              <a:graphicFrameLocks xmlns:a="http://schemas.openxmlformats.org/drawingml/2006/main" noChangeAspect="1"/>
+            </wp:cNvGraphicFramePr>
+            <a:graphic xmlns:a="http://schemas.openxmlformats.org/drawingml/2006/main">
+              <a:graphicData uri="http://schemas.openxmlformats.org/drawingml/2006/picture">
+                <pic:pic xmlns:pic="http://schemas.openxmlformats.org/drawingml/2006/picture">
+                  <pic:nvPicPr>
+                    <pic:cNvPr id="1" name=""/>
+                    <pic:cNvPicPr/>
+                  </pic:nvPicPr>
+                  <pic:blipFill>
+                    <a:blip r:embed="rId43"/>
+                    <a:stretch>
+                      <a:fillRect/>
+                    </a:stretch>
+                  </pic:blipFill>
+                  <pic:spPr>
+                    <a:xfrm>
+                      <a:off x="0" y="0"/>
+                      <a:ext cx="3152381" cy="1171429"/>
+                    </a:xfrm>
+                    <a:prstGeom prst="rect">
+                      <a:avLst/>
+                    </a:prstGeom>
+                  </pic:spPr>
+                </pic:pic>
+              </a:graphicData>
+            </a:graphic>
+          </wp:inline>
+        </w:drawing>
+      </w:r>
+    </w:p>
+    <w:p>
+      <w:r>
+        <w:br w:type="page"/>
+      </w:r>
+    </w:p>
+    <w:p/>
+    <w:p/>
+    <w:p>
+      <w:r>
+        <w:t xml:space="preserve">For the measures, the sum of Total Including Tax will be taken </w:t>
+      </w:r>
+    </w:p>
+    <w:p>
+      <w:r>
+        <w:rPr>
+          <w:noProof/>
+        </w:rPr>
+        <w:drawing>
+          <wp:inline distT="0" distB="0" distL="0" distR="0" wp14:anchorId="70EE994C" wp14:editId="0C7BF957">
+            <wp:extent cx="3809524" cy="1380952"/>
+            <wp:effectExtent l="0" t="0" r="635" b="0"/>
+            <wp:docPr id="44" name="Picture 44"/>
+            <wp:cNvGraphicFramePr>
+              <a:graphicFrameLocks xmlns:a="http://schemas.openxmlformats.org/drawingml/2006/main" noChangeAspect="1"/>
+            </wp:cNvGraphicFramePr>
+            <a:graphic xmlns:a="http://schemas.openxmlformats.org/drawingml/2006/main">
+              <a:graphicData uri="http://schemas.openxmlformats.org/drawingml/2006/picture">
+                <pic:pic xmlns:pic="http://schemas.openxmlformats.org/drawingml/2006/picture">
+                  <pic:nvPicPr>
+                    <pic:cNvPr id="1" name=""/>
+                    <pic:cNvPicPr/>
+                  </pic:nvPicPr>
+                  <pic:blipFill>
+                    <a:blip r:embed="rId44"/>
+                    <a:stretch>
+                      <a:fillRect/>
+                    </a:stretch>
+                  </pic:blipFill>
+                  <pic:spPr>
+                    <a:xfrm>
+                      <a:off x="0" y="0"/>
+                      <a:ext cx="3809524" cy="1380952"/>
+                    </a:xfrm>
+                    <a:prstGeom prst="rect">
+                      <a:avLst/>
+                    </a:prstGeom>
+                  </pic:spPr>
+                </pic:pic>
+              </a:graphicData>
+            </a:graphic>
+          </wp:inline>
+        </w:drawing>
+      </w:r>
+    </w:p>
+    <w:p>
+      <w:r>
+        <w:t>Now the fields month and payment method should be set as drill down elements</w:t>
+      </w:r>
+    </w:p>
+    <w:p>
+      <w:r>
+        <w:rPr>
+          <w:noProof/>
+        </w:rPr>
+        <w:drawing>
+          <wp:inline distT="0" distB="0" distL="0" distR="0" wp14:anchorId="6B156FCD" wp14:editId="306F0156">
+            <wp:extent cx="2733333" cy="1104762"/>
+            <wp:effectExtent l="0" t="0" r="0" b="635"/>
+            <wp:docPr id="45" name="Picture 45"/>
+            <wp:cNvGraphicFramePr>
+              <a:graphicFrameLocks xmlns:a="http://schemas.openxmlformats.org/drawingml/2006/main" noChangeAspect="1"/>
+            </wp:cNvGraphicFramePr>
+            <a:graphic xmlns:a="http://schemas.openxmlformats.org/drawingml/2006/main">
+              <a:graphicData uri="http://schemas.openxmlformats.org/drawingml/2006/picture">
+                <pic:pic xmlns:pic="http://schemas.openxmlformats.org/drawingml/2006/picture">
+                  <pic:nvPicPr>
+                    <pic:cNvPr id="1" name=""/>
+                    <pic:cNvPicPr/>
+                  </pic:nvPicPr>
+                  <pic:blipFill>
+                    <a:blip r:embed="rId45"/>
+                    <a:stretch>
+                      <a:fillRect/>
+                    </a:stretch>
+                  </pic:blipFill>
+                  <pic:spPr>
+                    <a:xfrm>
+                      <a:off x="0" y="0"/>
+                      <a:ext cx="2733333" cy="1104762"/>
+                    </a:xfrm>
+                    <a:prstGeom prst="rect">
+                      <a:avLst/>
+                    </a:prstGeom>
+                  </pic:spPr>
+                </pic:pic>
+              </a:graphicData>
+            </a:graphic>
+          </wp:inline>
+        </w:drawing>
+      </w:r>
+    </w:p>
+    <w:p>
+      <w:r>
+        <w:rPr>
+          <w:noProof/>
+        </w:rPr>
+        <w:drawing>
+          <wp:inline distT="0" distB="0" distL="0" distR="0" wp14:anchorId="282ECF44" wp14:editId="26D2378D">
+            <wp:extent cx="5647619" cy="2038095"/>
+            <wp:effectExtent l="0" t="0" r="0" b="635"/>
+            <wp:docPr id="47" name="Picture 47"/>
+            <wp:cNvGraphicFramePr>
+              <a:graphicFrameLocks xmlns:a="http://schemas.openxmlformats.org/drawingml/2006/main" noChangeAspect="1"/>
+            </wp:cNvGraphicFramePr>
+            <a:graphic xmlns:a="http://schemas.openxmlformats.org/drawingml/2006/main">
+              <a:graphicData uri="http://schemas.openxmlformats.org/drawingml/2006/picture">
+                <pic:pic xmlns:pic="http://schemas.openxmlformats.org/drawingml/2006/picture">
+                  <pic:nvPicPr>
+                    <pic:cNvPr id="1" name=""/>
+                    <pic:cNvPicPr/>
+                  </pic:nvPicPr>
+                  <pic:blipFill>
+                    <a:blip r:embed="rId46"/>
+                    <a:stretch>
+                      <a:fillRect/>
+                    </a:stretch>
+                  </pic:blipFill>
+                  <pic:spPr>
+                    <a:xfrm>
+                      <a:off x="0" y="0"/>
+                      <a:ext cx="5647619" cy="2038095"/>
+                    </a:xfrm>
+                    <a:prstGeom prst="rect">
+                      <a:avLst/>
+                    </a:prstGeom>
+                  </pic:spPr>
+                </pic:pic>
+              </a:graphicData>
+            </a:graphic>
+          </wp:inline>
+        </w:drawing>
+      </w:r>
+    </w:p>
+    <w:p>
+      <w:r>
+        <w:rPr>
+          <w:noProof/>
+        </w:rPr>
+        <w:drawing>
+          <wp:inline distT="0" distB="0" distL="0" distR="0" wp14:anchorId="4EF982C0" wp14:editId="2525BC70">
+            <wp:extent cx="5731510" cy="2122170"/>
+            <wp:effectExtent l="0" t="0" r="2540" b="0"/>
+            <wp:docPr id="48" name="Picture 48"/>
+            <wp:cNvGraphicFramePr>
+              <a:graphicFrameLocks xmlns:a="http://schemas.openxmlformats.org/drawingml/2006/main" noChangeAspect="1"/>
+            </wp:cNvGraphicFramePr>
+            <a:graphic xmlns:a="http://schemas.openxmlformats.org/drawingml/2006/main">
+              <a:graphicData uri="http://schemas.openxmlformats.org/drawingml/2006/picture">
+                <pic:pic xmlns:pic="http://schemas.openxmlformats.org/drawingml/2006/picture">
+                  <pic:nvPicPr>
+                    <pic:cNvPr id="1" name=""/>
+                    <pic:cNvPicPr/>
+                  </pic:nvPicPr>
+                  <pic:blipFill>
+                    <a:blip r:embed="rId47"/>
+                    <a:stretch>
+                      <a:fillRect/>
+                    </a:stretch>
+                  </pic:blipFill>
+                  <pic:spPr>
+                    <a:xfrm>
+                      <a:off x="0" y="0"/>
+                      <a:ext cx="5731510" cy="2122170"/>
+                    </a:xfrm>
+                    <a:prstGeom prst="rect">
+                      <a:avLst/>
+                    </a:prstGeom>
+                  </pic:spPr>
+                </pic:pic>
+              </a:graphicData>
+            </a:graphic>
+          </wp:inline>
+        </w:drawing>
+      </w:r>
+    </w:p>
+    <w:p/>
+    <w:p/>
+    <w:p>
+      <w:r>
+        <w:lastRenderedPageBreak/>
+        <w:t>Coloring the</w:t>
+      </w:r>
+      <w:r>
+        <w:t xml:space="preserve"> table can be used to make the table more understandable.</w:t>
+      </w:r>
+    </w:p>
+    <w:p>
+      <w:r>
+        <w:rPr>
+          <w:noProof/>
+        </w:rPr>
+        <w:drawing>
+          <wp:inline distT="0" distB="0" distL="0" distR="0" wp14:anchorId="6C635A66" wp14:editId="3A8FD964">
+            <wp:extent cx="2561905" cy="2238095"/>
+            <wp:effectExtent l="0" t="0" r="0" b="0"/>
+            <wp:docPr id="52" name="Picture 52"/>
+            <wp:cNvGraphicFramePr>
+              <a:graphicFrameLocks xmlns:a="http://schemas.openxmlformats.org/drawingml/2006/main" noChangeAspect="1"/>
+            </wp:cNvGraphicFramePr>
+            <a:graphic xmlns:a="http://schemas.openxmlformats.org/drawingml/2006/main">
+              <a:graphicData uri="http://schemas.openxmlformats.org/drawingml/2006/picture">
+                <pic:pic xmlns:pic="http://schemas.openxmlformats.org/drawingml/2006/picture">
+                  <pic:nvPicPr>
+                    <pic:cNvPr id="1" name=""/>
+                    <pic:cNvPicPr/>
+                  </pic:nvPicPr>
+                  <pic:blipFill>
+                    <a:blip r:embed="rId48"/>
+                    <a:stretch>
+                      <a:fillRect/>
+                    </a:stretch>
+                  </pic:blipFill>
+                  <pic:spPr>
+                    <a:xfrm>
+                      <a:off x="0" y="0"/>
+                      <a:ext cx="2561905" cy="2238095"/>
+                    </a:xfrm>
+                    <a:prstGeom prst="rect">
+                      <a:avLst/>
+                    </a:prstGeom>
+                  </pic:spPr>
+                </pic:pic>
+              </a:graphicData>
+            </a:graphic>
+          </wp:inline>
+        </w:drawing>
+      </w:r>
+    </w:p>
+    <w:p>
+      <w:r>
+        <w:rPr>
+          <w:noProof/>
+        </w:rPr>
+        <w:drawing>
+          <wp:inline distT="0" distB="0" distL="0" distR="0" wp14:anchorId="3E47B01F" wp14:editId="5F3C6549">
+            <wp:extent cx="3352381" cy="866667"/>
+            <wp:effectExtent l="0" t="0" r="635" b="0"/>
+            <wp:docPr id="53" name="Picture 53"/>
+            <wp:cNvGraphicFramePr>
+              <a:graphicFrameLocks xmlns:a="http://schemas.openxmlformats.org/drawingml/2006/main" noChangeAspect="1"/>
+            </wp:cNvGraphicFramePr>
+            <a:graphic xmlns:a="http://schemas.openxmlformats.org/drawingml/2006/main">
+              <a:graphicData uri="http://schemas.openxmlformats.org/drawingml/2006/picture">
+                <pic:pic xmlns:pic="http://schemas.openxmlformats.org/drawingml/2006/picture">
+                  <pic:nvPicPr>
+                    <pic:cNvPr id="1" name=""/>
+                    <pic:cNvPicPr/>
+                  </pic:nvPicPr>
+                  <pic:blipFill>
+                    <a:blip r:embed="rId49"/>
+                    <a:stretch>
+                      <a:fillRect/>
+                    </a:stretch>
+                  </pic:blipFill>
+                  <pic:spPr>
+                    <a:xfrm>
+                      <a:off x="0" y="0"/>
+                      <a:ext cx="3352381" cy="866667"/>
+                    </a:xfrm>
+                    <a:prstGeom prst="rect">
+                      <a:avLst/>
+                    </a:prstGeom>
+                  </pic:spPr>
+                </pic:pic>
+              </a:graphicData>
+            </a:graphic>
+          </wp:inline>
+        </w:drawing>
+      </w:r>
+    </w:p>
+    <w:p>
+      <w:r>
+        <w:rPr>
+          <w:noProof/>
+        </w:rPr>
+        <w:drawing>
+          <wp:inline distT="0" distB="0" distL="0" distR="0" wp14:anchorId="1C788249" wp14:editId="562AFC31">
+            <wp:extent cx="2371429" cy="2495238"/>
+            <wp:effectExtent l="0" t="0" r="0" b="635"/>
+            <wp:docPr id="54" name="Picture 54"/>
+            <wp:cNvGraphicFramePr>
+              <a:graphicFrameLocks xmlns:a="http://schemas.openxmlformats.org/drawingml/2006/main" noChangeAspect="1"/>
+            </wp:cNvGraphicFramePr>
+            <a:graphic xmlns:a="http://schemas.openxmlformats.org/drawingml/2006/main">
+              <a:graphicData uri="http://schemas.openxmlformats.org/drawingml/2006/picture">
+                <pic:pic xmlns:pic="http://schemas.openxmlformats.org/drawingml/2006/picture">
+                  <pic:nvPicPr>
+                    <pic:cNvPr id="1" name=""/>
+                    <pic:cNvPicPr/>
+                  </pic:nvPicPr>
+                  <pic:blipFill>
+                    <a:blip r:embed="rId50"/>
+                    <a:stretch>
+                      <a:fillRect/>
+                    </a:stretch>
+                  </pic:blipFill>
+                  <pic:spPr>
+                    <a:xfrm>
+                      <a:off x="0" y="0"/>
+                      <a:ext cx="2371429" cy="2495238"/>
+                    </a:xfrm>
+                    <a:prstGeom prst="rect">
+                      <a:avLst/>
+                    </a:prstGeom>
+                  </pic:spPr>
+                </pic:pic>
+              </a:graphicData>
+            </a:graphic>
+          </wp:inline>
+        </w:drawing>
+      </w:r>
+    </w:p>
+    <w:p>
+      <w:r>
+        <w:t>Setting the currency would make the total more understandable to a reader.</w:t>
+      </w:r>
+    </w:p>
+    <w:p>
+      <w:r>
+        <w:rPr>
+          <w:noProof/>
+        </w:rPr>
+        <w:drawing>
+          <wp:inline distT="0" distB="0" distL="0" distR="0" wp14:anchorId="00E916D9" wp14:editId="40956CFF">
+            <wp:extent cx="2659380" cy="1670716"/>
+            <wp:effectExtent l="0" t="0" r="7620" b="5715"/>
+            <wp:docPr id="56" name="Picture 56"/>
+            <wp:cNvGraphicFramePr>
+              <a:graphicFrameLocks xmlns:a="http://schemas.openxmlformats.org/drawingml/2006/main" noChangeAspect="1"/>
+            </wp:cNvGraphicFramePr>
+            <a:graphic xmlns:a="http://schemas.openxmlformats.org/drawingml/2006/main">
+              <a:graphicData uri="http://schemas.openxmlformats.org/drawingml/2006/picture">
+                <pic:pic xmlns:pic="http://schemas.openxmlformats.org/drawingml/2006/picture">
+                  <pic:nvPicPr>
+                    <pic:cNvPr id="1" name=""/>
+                    <pic:cNvPicPr/>
+                  </pic:nvPicPr>
+                  <pic:blipFill>
+                    <a:blip r:embed="rId51"/>
+                    <a:stretch>
+                      <a:fillRect/>
+                    </a:stretch>
+                  </pic:blipFill>
+                  <pic:spPr>
+                    <a:xfrm>
+                      <a:off x="0" y="0"/>
+                      <a:ext cx="2669322" cy="1676962"/>
+                    </a:xfrm>
+                    <a:prstGeom prst="rect">
+                      <a:avLst/>
+                    </a:prstGeom>
+                  </pic:spPr>
+                </pic:pic>
+              </a:graphicData>
+            </a:graphic>
+          </wp:inline>
+        </w:drawing>
+      </w:r>
+    </w:p>
+    <w:p>
+      <w:r>
+        <w:rPr>
+          <w:noProof/>
+        </w:rPr>
+        <w:lastRenderedPageBreak/>
+        <w:drawing>
+          <wp:inline distT="0" distB="0" distL="0" distR="0" wp14:anchorId="58BC7826" wp14:editId="5F51DC4F">
+            <wp:extent cx="5731510" cy="4344035"/>
+            <wp:effectExtent l="0" t="0" r="2540" b="0"/>
+            <wp:docPr id="49" name="Picture 49"/>
+            <wp:cNvGraphicFramePr>
+              <a:graphicFrameLocks xmlns:a="http://schemas.openxmlformats.org/drawingml/2006/main" noChangeAspect="1"/>
+            </wp:cNvGraphicFramePr>
+            <a:graphic xmlns:a="http://schemas.openxmlformats.org/drawingml/2006/main">
+              <a:graphicData uri="http://schemas.openxmlformats.org/drawingml/2006/picture">
+                <pic:pic xmlns:pic="http://schemas.openxmlformats.org/drawingml/2006/picture">
+                  <pic:nvPicPr>
+                    <pic:cNvPr id="1" name=""/>
+                    <pic:cNvPicPr/>
+                  </pic:nvPicPr>
+                  <pic:blipFill>
+                    <a:blip r:embed="rId52"/>
+                    <a:stretch>
+                      <a:fillRect/>
+                    </a:stretch>
+                  </pic:blipFill>
+                  <pic:spPr>
+                    <a:xfrm>
+                      <a:off x="0" y="0"/>
+                      <a:ext cx="5731510" cy="4344035"/>
+                    </a:xfrm>
+                    <a:prstGeom prst="rect">
+                      <a:avLst/>
+                    </a:prstGeom>
+                  </pic:spPr>
+                </pic:pic>
+              </a:graphicData>
+            </a:graphic>
+          </wp:inline>
+        </w:drawing>
+      </w:r>
+      <w:r>
+        <w:t>18. The next step is to send the report to SSRS</w:t>
+      </w:r>
+    </w:p>
+    <w:p>
+      <w:r>
+        <w:t>For the deployment, the overwriteDatasets and datasources options are set to true. The TargetServerURL has to be updated to the correct one.</w:t>
+      </w:r>
+    </w:p>
+    <w:p>
+      <w:r>
+        <w:rPr>
+          <w:noProof/>
+        </w:rPr>
+        <w:drawing>
+          <wp:inline distT="0" distB="0" distL="0" distR="0" wp14:anchorId="17BC8D05" wp14:editId="377AA89F">
+            <wp:extent cx="5000000" cy="1542857"/>
+            <wp:effectExtent l="0" t="0" r="0" b="635"/>
+            <wp:docPr id="50" name="Picture 50"/>
+            <wp:cNvGraphicFramePr>
+              <a:graphicFrameLocks xmlns:a="http://schemas.openxmlformats.org/drawingml/2006/main" noChangeAspect="1"/>
+            </wp:cNvGraphicFramePr>
+            <a:graphic xmlns:a="http://schemas.openxmlformats.org/drawingml/2006/main">
+              <a:graphicData uri="http://schemas.openxmlformats.org/drawingml/2006/picture">
+                <pic:pic xmlns:pic="http://schemas.openxmlformats.org/drawingml/2006/picture">
+                  <pic:nvPicPr>
+                    <pic:cNvPr id="1" name=""/>
+                    <pic:cNvPicPr/>
+                  </pic:nvPicPr>
+                  <pic:blipFill>
+                    <a:blip r:embed="rId53"/>
+                    <a:stretch>
+                      <a:fillRect/>
+                    </a:stretch>
+                  </pic:blipFill>
+                  <pic:spPr>
+                    <a:xfrm>
+                      <a:off x="0" y="0"/>
+                      <a:ext cx="5000000" cy="1542857"/>
+                    </a:xfrm>
+                    <a:prstGeom prst="rect">
+                      <a:avLst/>
+                    </a:prstGeom>
+                  </pic:spPr>
+                </pic:pic>
+              </a:graphicData>
+            </a:graphic>
+          </wp:inline>
+        </w:drawing>
+      </w:r>
+    </w:p>
+    <w:p>
+      <w:r>
+        <w:rPr>
+          <w:noProof/>
+        </w:rPr>
+        <w:drawing>
+          <wp:inline distT="0" distB="0" distL="0" distR="0" wp14:anchorId="7494612B" wp14:editId="7B60AA06">
+            <wp:extent cx="2609524" cy="980952"/>
+            <wp:effectExtent l="0" t="0" r="635" b="0"/>
+            <wp:docPr id="51" name="Picture 51"/>
+            <wp:cNvGraphicFramePr>
+              <a:graphicFrameLocks xmlns:a="http://schemas.openxmlformats.org/drawingml/2006/main" noChangeAspect="1"/>
+            </wp:cNvGraphicFramePr>
+            <a:graphic xmlns:a="http://schemas.openxmlformats.org/drawingml/2006/main">
+              <a:graphicData uri="http://schemas.openxmlformats.org/drawingml/2006/picture">
+                <pic:pic xmlns:pic="http://schemas.openxmlformats.org/drawingml/2006/picture">
+                  <pic:nvPicPr>
+                    <pic:cNvPr id="1" name=""/>
+                    <pic:cNvPicPr/>
+                  </pic:nvPicPr>
+                  <pic:blipFill>
+                    <a:blip r:embed="rId54"/>
+                    <a:stretch>
+                      <a:fillRect/>
+                    </a:stretch>
+                  </pic:blipFill>
+                  <pic:spPr>
+                    <a:xfrm>
+                      <a:off x="0" y="0"/>
+                      <a:ext cx="2609524" cy="980952"/>
+                    </a:xfrm>
+                    <a:prstGeom prst="rect">
+                      <a:avLst/>
+                    </a:prstGeom>
+                  </pic:spPr>
+                </pic:pic>
+              </a:graphicData>
+            </a:graphic>
+          </wp:inline>
+        </w:drawing>
+      </w:r>
+    </w:p>
+    <w:p>
+      <w:r>
+        <w:br w:type="page"/>
+      </w:r>
+    </w:p>
+    <w:p>
+      <w:r>
+        <w:rPr>
+          <w:noProof/>
+        </w:rPr>
+        <w:lastRenderedPageBreak/>
+        <w:drawing>
+          <wp:inline distT="0" distB="0" distL="0" distR="0" wp14:anchorId="6E26535F" wp14:editId="250BC3E7">
+            <wp:extent cx="5731510" cy="2988310"/>
+            <wp:effectExtent l="0" t="0" r="2540" b="2540"/>
+            <wp:docPr id="57" name="Picture 57"/>
+            <wp:cNvGraphicFramePr>
+              <a:graphicFrameLocks xmlns:a="http://schemas.openxmlformats.org/drawingml/2006/main" noChangeAspect="1"/>
+            </wp:cNvGraphicFramePr>
+            <a:graphic xmlns:a="http://schemas.openxmlformats.org/drawingml/2006/main">
+              <a:graphicData uri="http://schemas.openxmlformats.org/drawingml/2006/picture">
+                <pic:pic xmlns:pic="http://schemas.openxmlformats.org/drawingml/2006/picture">
+                  <pic:nvPicPr>
+                    <pic:cNvPr id="1" name=""/>
+                    <pic:cNvPicPr/>
+                  </pic:nvPicPr>
+                  <pic:blipFill>
+                    <a:blip r:embed="rId55"/>
+                    <a:stretch>
+                      <a:fillRect/>
+                    </a:stretch>
+                  </pic:blipFill>
+                  <pic:spPr>
+                    <a:xfrm>
+                      <a:off x="0" y="0"/>
+                      <a:ext cx="5731510" cy="2988310"/>
+                    </a:xfrm>
+                    <a:prstGeom prst="rect">
+                      <a:avLst/>
+                    </a:prstGeom>
+                  </pic:spPr>
+                </pic:pic>
+              </a:graphicData>
+            </a:graphic>
+          </wp:inline>
+        </w:drawing>
+      </w:r>
+    </w:p>
+    <w:p>
+      <w:r>
+        <w:t>19.</w:t>
+      </w:r>
+      <w:r>
+        <w:t xml:space="preserve"> A mobile report can be created so it can be visualized on different mediums.</w:t>
+      </w:r>
+      <w:r>
+        <w:t xml:space="preserve"> A category chart can be used to have the different methods of payment stacked</w:t>
+      </w:r>
+      <w:r>
+        <w:t>.</w:t>
+      </w:r>
+    </w:p>
+    <w:p>
+      <w:r>
+        <w:rPr>
+          <w:noProof/>
+        </w:rPr>
+        <w:drawing>
+          <wp:inline distT="0" distB="0" distL="0" distR="0" wp14:anchorId="691A15E4" wp14:editId="727EF879">
+            <wp:extent cx="5731510" cy="3904615"/>
+            <wp:effectExtent l="0" t="0" r="2540" b="635"/>
+            <wp:docPr id="35" name="Picture 35"/>
+            <wp:cNvGraphicFramePr>
+              <a:graphicFrameLocks xmlns:a="http://schemas.openxmlformats.org/drawingml/2006/main" noChangeAspect="1"/>
+            </wp:cNvGraphicFramePr>
+            <a:graphic xmlns:a="http://schemas.openxmlformats.org/drawingml/2006/main">
+              <a:graphicData uri="http://schemas.openxmlformats.org/drawingml/2006/picture">
+                <pic:pic xmlns:pic="http://schemas.openxmlformats.org/drawingml/2006/picture">
+                  <pic:nvPicPr>
+                    <pic:cNvPr id="1" name=""/>
+                    <pic:cNvPicPr/>
+                  </pic:nvPicPr>
+                  <pic:blipFill>
+                    <a:blip r:embed="rId56"/>
+                    <a:stretch>
+                      <a:fillRect/>
+                    </a:stretch>
+                  </pic:blipFill>
+                  <pic:spPr>
+                    <a:xfrm>
+                      <a:off x="0" y="0"/>
+                      <a:ext cx="5731510" cy="3904615"/>
+                    </a:xfrm>
+                    <a:prstGeom prst="rect">
+                      <a:avLst/>
+                    </a:prstGeom>
+                  </pic:spPr>
+                </pic:pic>
+              </a:graphicData>
+            </a:graphic>
+          </wp:inline>
+        </w:drawing>
+      </w:r>
+    </w:p>
+    <w:p>
+      <w:r>
+        <w:t>20. Adding a dataset is straightforward. Press Add data, select the server and from the datasets choose what is needed</w:t>
+      </w:r>
+    </w:p>
+    <w:p>
+      <w:r>
+        <w:rPr>
+          <w:noProof/>
+        </w:rPr>
+        <w:drawing>
+          <wp:inline distT="0" distB="0" distL="0" distR="0" wp14:anchorId="50EE9E6B" wp14:editId="6D404856">
+            <wp:extent cx="1800000" cy="790476"/>
+            <wp:effectExtent l="0" t="0" r="0" b="0"/>
+            <wp:docPr id="42" name="Picture 42"/>
+            <wp:cNvGraphicFramePr>
+              <a:graphicFrameLocks xmlns:a="http://schemas.openxmlformats.org/drawingml/2006/main" noChangeAspect="1"/>
+            </wp:cNvGraphicFramePr>
+            <a:graphic xmlns:a="http://schemas.openxmlformats.org/drawingml/2006/main">
+              <a:graphicData uri="http://schemas.openxmlformats.org/drawingml/2006/picture">
+                <pic:pic xmlns:pic="http://schemas.openxmlformats.org/drawingml/2006/picture">
+                  <pic:nvPicPr>
+                    <pic:cNvPr id="1" name=""/>
+                    <pic:cNvPicPr/>
+                  </pic:nvPicPr>
+                  <pic:blipFill>
+                    <a:blip r:embed="rId57"/>
+                    <a:stretch>
+                      <a:fillRect/>
+                    </a:stretch>
+                  </pic:blipFill>
+                  <pic:spPr>
+                    <a:xfrm>
+                      <a:off x="0" y="0"/>
+                      <a:ext cx="1800000" cy="790476"/>
+                    </a:xfrm>
+                    <a:prstGeom prst="rect">
+                      <a:avLst/>
+                    </a:prstGeom>
+                  </pic:spPr>
+                </pic:pic>
+              </a:graphicData>
+            </a:graphic>
+          </wp:inline>
+        </w:drawing>
+      </w:r>
+    </w:p>
+    <w:p>
+      <w:r>
+        <w:br w:type="page"/>
+      </w:r>
+      <w:r>
+        <w:rPr>
+          <w:noProof/>
+        </w:rPr>
+        <w:lastRenderedPageBreak/>
+        <w:drawing>
+          <wp:inline distT="0" distB="0" distL="0" distR="0" wp14:anchorId="4D1B88E2" wp14:editId="4ACAA106">
+            <wp:extent cx="4467255" cy="4251960"/>
+            <wp:effectExtent l="0" t="0" r="9525" b="0"/>
+            <wp:docPr id="43" name="Picture 43"/>
+            <wp:cNvGraphicFramePr>
+              <a:graphicFrameLocks xmlns:a="http://schemas.openxmlformats.org/drawingml/2006/main" noChangeAspect="1"/>
+            </wp:cNvGraphicFramePr>
+            <a:graphic xmlns:a="http://schemas.openxmlformats.org/drawingml/2006/main">
+              <a:graphicData uri="http://schemas.openxmlformats.org/drawingml/2006/picture">
+                <pic:pic xmlns:pic="http://schemas.openxmlformats.org/drawingml/2006/picture">
+                  <pic:nvPicPr>
+                    <pic:cNvPr id="1" name=""/>
+                    <pic:cNvPicPr/>
+                  </pic:nvPicPr>
+                  <pic:blipFill>
+                    <a:blip r:embed="rId58"/>
+                    <a:stretch>
+                      <a:fillRect/>
+                    </a:stretch>
+                  </pic:blipFill>
+                  <pic:spPr>
+                    <a:xfrm>
+                      <a:off x="0" y="0"/>
+                      <a:ext cx="4472323" cy="4256784"/>
+                    </a:xfrm>
+                    <a:prstGeom prst="rect">
+                      <a:avLst/>
+                    </a:prstGeom>
+                  </pic:spPr>
+                </pic:pic>
+              </a:graphicData>
+            </a:graphic>
+          </wp:inline>
+        </w:drawing>
+      </w:r>
+    </w:p>
+    <w:p>
+      <w:r>
+        <w:t>Now the data properties have to bet. For the series name field, the payment method will be used and for the main series the total including tax.</w:t>
+      </w:r>
+    </w:p>
+    <w:p>
+      <w:r>
+        <w:rPr>
+          <w:noProof/>
+        </w:rPr>
+        <w:drawing>
+          <wp:inline distT="0" distB="0" distL="0" distR="0" wp14:anchorId="095DA4B6" wp14:editId="68848247">
+            <wp:extent cx="4590476" cy="1323810"/>
+            <wp:effectExtent l="0" t="0" r="635" b="0"/>
+            <wp:docPr id="55" name="Picture 55"/>
+            <wp:cNvGraphicFramePr>
+              <a:graphicFrameLocks xmlns:a="http://schemas.openxmlformats.org/drawingml/2006/main" noChangeAspect="1"/>
+            </wp:cNvGraphicFramePr>
+            <a:graphic xmlns:a="http://schemas.openxmlformats.org/drawingml/2006/main">
+              <a:graphicData uri="http://schemas.openxmlformats.org/drawingml/2006/picture">
+                <pic:pic xmlns:pic="http://schemas.openxmlformats.org/drawingml/2006/picture">
+                  <pic:nvPicPr>
+                    <pic:cNvPr id="1" name=""/>
+                    <pic:cNvPicPr/>
+                  </pic:nvPicPr>
+                  <pic:blipFill>
+                    <a:blip r:embed="rId59"/>
+                    <a:stretch>
+                      <a:fillRect/>
+                    </a:stretch>
+                  </pic:blipFill>
+                  <pic:spPr>
+                    <a:xfrm>
+                      <a:off x="0" y="0"/>
+                      <a:ext cx="4590476" cy="1323810"/>
+                    </a:xfrm>
+                    <a:prstGeom prst="rect">
+                      <a:avLst/>
+                    </a:prstGeom>
+                  </pic:spPr>
+                </pic:pic>
+              </a:graphicData>
+            </a:graphic>
+          </wp:inline>
+        </w:drawing>
+      </w:r>
+    </w:p>
+    <w:p>
+      <w:r>
+        <w:t>To the layout a slicer for supplier would he helpful to see different suppliers and their aggregates.</w:t>
+      </w:r>
+    </w:p>
+    <w:p>
+      <w:r>
+        <w:t>A selection list is picked</w:t>
+      </w:r>
+      <w:r>
+        <w:t xml:space="preserve"> and in data properties the Supplier will be selected</w:t>
+      </w:r>
+      <w:r>
+        <w:t>. The filter will be set on Supplier.</w:t>
+      </w:r>
+    </w:p>
+    <w:p>
+      <w:r>
+        <w:rPr>
+          <w:noProof/>
+        </w:rPr>
+        <w:drawing>
+          <wp:inline distT="0" distB="0" distL="0" distR="0" wp14:anchorId="71E8F23F" wp14:editId="10A23CD2">
+            <wp:extent cx="4552381" cy="1447619"/>
+            <wp:effectExtent l="0" t="0" r="635" b="635"/>
+            <wp:docPr id="58" name="Picture 58"/>
+            <wp:cNvGraphicFramePr>
+              <a:graphicFrameLocks xmlns:a="http://schemas.openxmlformats.org/drawingml/2006/main" noChangeAspect="1"/>
+            </wp:cNvGraphicFramePr>
+            <a:graphic xmlns:a="http://schemas.openxmlformats.org/drawingml/2006/main">
+              <a:graphicData uri="http://schemas.openxmlformats.org/drawingml/2006/picture">
+                <pic:pic xmlns:pic="http://schemas.openxmlformats.org/drawingml/2006/picture">
+                  <pic:nvPicPr>
+                    <pic:cNvPr id="1" name=""/>
+                    <pic:cNvPicPr/>
+                  </pic:nvPicPr>
+                  <pic:blipFill>
+                    <a:blip r:embed="rId60"/>
+                    <a:stretch>
+                      <a:fillRect/>
+                    </a:stretch>
+                  </pic:blipFill>
+                  <pic:spPr>
+                    <a:xfrm>
+                      <a:off x="0" y="0"/>
+                      <a:ext cx="4552381" cy="1447619"/>
+                    </a:xfrm>
+                    <a:prstGeom prst="rect">
+                      <a:avLst/>
+                    </a:prstGeom>
+                  </pic:spPr>
+                </pic:pic>
+              </a:graphicData>
+            </a:graphic>
+          </wp:inline>
+        </w:drawing>
+      </w:r>
+    </w:p>
+    <w:p>
+      <w:r>
+        <w:rPr>
+          <w:noProof/>
+        </w:rPr>
+        <w:lastRenderedPageBreak/>
+        <w:drawing>
+          <wp:inline distT="0" distB="0" distL="0" distR="0" wp14:anchorId="751DD580" wp14:editId="149485D1">
+            <wp:extent cx="3895238" cy="1552381"/>
+            <wp:effectExtent l="0" t="0" r="0" b="0"/>
+            <wp:docPr id="60" name="Picture 60"/>
+            <wp:cNvGraphicFramePr>
+              <a:graphicFrameLocks xmlns:a="http://schemas.openxmlformats.org/drawingml/2006/main" noChangeAspect="1"/>
+            </wp:cNvGraphicFramePr>
+            <a:graphic xmlns:a="http://schemas.openxmlformats.org/drawingml/2006/main">
+              <a:graphicData uri="http://schemas.openxmlformats.org/drawingml/2006/picture">
+                <pic:pic xmlns:pic="http://schemas.openxmlformats.org/drawingml/2006/picture">
+                  <pic:nvPicPr>
+                    <pic:cNvPr id="1" name=""/>
+                    <pic:cNvPicPr/>
+                  </pic:nvPicPr>
+                  <pic:blipFill>
+                    <a:blip r:embed="rId61"/>
+                    <a:stretch>
+                      <a:fillRect/>
+                    </a:stretch>
+                  </pic:blipFill>
+                  <pic:spPr>
+                    <a:xfrm>
+                      <a:off x="0" y="0"/>
+                      <a:ext cx="3895238" cy="1552381"/>
+                    </a:xfrm>
+                    <a:prstGeom prst="rect">
+                      <a:avLst/>
+                    </a:prstGeom>
+                  </pic:spPr>
+                </pic:pic>
+              </a:graphicData>
+            </a:graphic>
+          </wp:inline>
+        </w:drawing>
+      </w:r>
+    </w:p>
+    <w:p>
+      <w:r>
+        <w:t>Also for the data properties in the stacked column chart the payment method has to be set to be filtered by Supplier</w:t>
+      </w:r>
+      <w:r>
+        <w:t>.</w:t>
+      </w:r>
+    </w:p>
+    <w:p>
+      <w:r>
+        <w:rPr>
+          <w:noProof/>
+        </w:rPr>
+        <w:drawing>
+          <wp:inline distT="0" distB="0" distL="0" distR="0" wp14:anchorId="31FC224D" wp14:editId="30BCB220">
+            <wp:extent cx="2219048" cy="2533333"/>
+            <wp:effectExtent l="0" t="0" r="0" b="635"/>
+            <wp:docPr id="64" name="Picture 64"/>
+            <wp:cNvGraphicFramePr>
+              <a:graphicFrameLocks xmlns:a="http://schemas.openxmlformats.org/drawingml/2006/main" noChangeAspect="1"/>
+            </wp:cNvGraphicFramePr>
+            <a:graphic xmlns:a="http://schemas.openxmlformats.org/drawingml/2006/main">
+              <a:graphicData uri="http://schemas.openxmlformats.org/drawingml/2006/picture">
+                <pic:pic xmlns:pic="http://schemas.openxmlformats.org/drawingml/2006/picture">
+                  <pic:nvPicPr>
+                    <pic:cNvPr id="1" name=""/>
+                    <pic:cNvPicPr/>
+                  </pic:nvPicPr>
+                  <pic:blipFill>
+                    <a:blip r:embed="rId62"/>
+                    <a:stretch>
+                      <a:fillRect/>
+                    </a:stretch>
+                  </pic:blipFill>
+                  <pic:spPr>
+                    <a:xfrm>
+                      <a:off x="0" y="0"/>
+                      <a:ext cx="2219048" cy="2533333"/>
+                    </a:xfrm>
+                    <a:prstGeom prst="rect">
+                      <a:avLst/>
+                    </a:prstGeom>
+                  </pic:spPr>
+                </pic:pic>
+              </a:graphicData>
+            </a:graphic>
+          </wp:inline>
+        </w:drawing>
+      </w:r>
+    </w:p>
+    <w:p/>
+    <w:p>
+      <w:r>
+        <w:rPr>
+          <w:noProof/>
+        </w:rPr>
+        <w:drawing>
+          <wp:inline distT="0" distB="0" distL="0" distR="0" wp14:anchorId="50C507DA" wp14:editId="7A333285">
+            <wp:extent cx="5731510" cy="2825750"/>
+            <wp:effectExtent l="0" t="0" r="2540" b="0"/>
+            <wp:docPr id="62" name="Picture 62"/>
+            <wp:cNvGraphicFramePr>
+              <a:graphicFrameLocks xmlns:a="http://schemas.openxmlformats.org/drawingml/2006/main" noChangeAspect="1"/>
+            </wp:cNvGraphicFramePr>
+            <a:graphic xmlns:a="http://schemas.openxmlformats.org/drawingml/2006/main">
+              <a:graphicData uri="http://schemas.openxmlformats.org/drawingml/2006/picture">
+                <pic:pic xmlns:pic="http://schemas.openxmlformats.org/drawingml/2006/picture">
+                  <pic:nvPicPr>
+                    <pic:cNvPr id="1" name=""/>
+                    <pic:cNvPicPr/>
+                  </pic:nvPicPr>
+                  <pic:blipFill>
+                    <a:blip r:embed="rId63"/>
+                    <a:stretch>
+                      <a:fillRect/>
+                    </a:stretch>
+                  </pic:blipFill>
+                  <pic:spPr>
+                    <a:xfrm>
+                      <a:off x="0" y="0"/>
+                      <a:ext cx="5731510" cy="2825750"/>
+                    </a:xfrm>
+                    <a:prstGeom prst="rect">
+                      <a:avLst/>
+                    </a:prstGeom>
+                  </pic:spPr>
+                </pic:pic>
+              </a:graphicData>
+            </a:graphic>
+          </wp:inline>
+        </w:drawing>
+      </w:r>
+    </w:p>
+    <w:p>
+      <w:r>
+        <w:t>The currency is set to dollars</w:t>
+      </w:r>
+    </w:p>
+    <w:p>
+      <w:r>
+        <w:rPr>
+          <w:noProof/>
+        </w:rPr>
+        <w:lastRenderedPageBreak/>
+        <w:drawing>
+          <wp:inline distT="0" distB="0" distL="0" distR="0" wp14:anchorId="37F46587" wp14:editId="03CE37BB">
+            <wp:extent cx="3352800" cy="3101822"/>
+            <wp:effectExtent l="0" t="0" r="0" b="3810"/>
+            <wp:docPr id="46" name="Picture 46"/>
+            <wp:cNvGraphicFramePr>
+              <a:graphicFrameLocks xmlns:a="http://schemas.openxmlformats.org/drawingml/2006/main" noChangeAspect="1"/>
+            </wp:cNvGraphicFramePr>
+            <a:graphic xmlns:a="http://schemas.openxmlformats.org/drawingml/2006/main">
+              <a:graphicData uri="http://schemas.openxmlformats.org/drawingml/2006/picture">
+                <pic:pic xmlns:pic="http://schemas.openxmlformats.org/drawingml/2006/picture">
+                  <pic:nvPicPr>
+                    <pic:cNvPr id="1" name=""/>
+                    <pic:cNvPicPr/>
+                  </pic:nvPicPr>
+                  <pic:blipFill>
+                    <a:blip r:embed="rId64"/>
+                    <a:stretch>
+                      <a:fillRect/>
+                    </a:stretch>
+                  </pic:blipFill>
+                  <pic:spPr>
+                    <a:xfrm>
+                      <a:off x="0" y="0"/>
+                      <a:ext cx="3384764" cy="3131394"/>
+                    </a:xfrm>
+                    <a:prstGeom prst="rect">
+                      <a:avLst/>
+                    </a:prstGeom>
+                  </pic:spPr>
+                </pic:pic>
+              </a:graphicData>
+            </a:graphic>
+          </wp:inline>
+        </w:drawing>
+      </w:r>
+    </w:p>
+    <w:p>
+      <w:r>
+        <w:rPr>
+          <w:noProof/>
+        </w:rPr>
+        <w:drawing>
+          <wp:inline distT="0" distB="0" distL="0" distR="0" wp14:anchorId="3E736D07" wp14:editId="6D2A69BA">
+            <wp:extent cx="3057143" cy="2257143"/>
+            <wp:effectExtent l="0" t="0" r="0" b="0"/>
+            <wp:docPr id="63" name="Picture 63"/>
+            <wp:cNvGraphicFramePr>
+              <a:graphicFrameLocks xmlns:a="http://schemas.openxmlformats.org/drawingml/2006/main" noChangeAspect="1"/>
+            </wp:cNvGraphicFramePr>
+            <a:graphic xmlns:a="http://schemas.openxmlformats.org/drawingml/2006/main">
+              <a:graphicData uri="http://schemas.openxmlformats.org/drawingml/2006/picture">
+                <pic:pic xmlns:pic="http://schemas.openxmlformats.org/drawingml/2006/picture">
+                  <pic:nvPicPr>
+                    <pic:cNvPr id="1" name=""/>
+                    <pic:cNvPicPr/>
+                  </pic:nvPicPr>
+                  <pic:blipFill>
+                    <a:blip r:embed="rId65"/>
+                    <a:stretch>
+                      <a:fillRect/>
+                    </a:stretch>
+                  </pic:blipFill>
+                  <pic:spPr>
+                    <a:xfrm>
+                      <a:off x="0" y="0"/>
+                      <a:ext cx="3057143" cy="2257143"/>
+                    </a:xfrm>
+                    <a:prstGeom prst="rect">
+                      <a:avLst/>
+                    </a:prstGeom>
+                  </pic:spPr>
+                </pic:pic>
+              </a:graphicData>
+            </a:graphic>
+          </wp:inline>
+        </w:drawing>
+      </w:r>
+    </w:p>
+    <w:p/>
+    <w:p>
+      <w:r>
+        <w:rPr>
+          <w:noProof/>
+        </w:rPr>
+        <w:drawing>
+          <wp:inline distT="0" distB="0" distL="0" distR="0" wp14:anchorId="02F80EA1" wp14:editId="745B656E">
+            <wp:extent cx="5731510" cy="2165985"/>
+            <wp:effectExtent l="0" t="0" r="2540" b="5715"/>
+            <wp:docPr id="65" name="Picture 65"/>
+            <wp:cNvGraphicFramePr>
+              <a:graphicFrameLocks xmlns:a="http://schemas.openxmlformats.org/drawingml/2006/main" noChangeAspect="1"/>
+            </wp:cNvGraphicFramePr>
+            <a:graphic xmlns:a="http://schemas.openxmlformats.org/drawingml/2006/main">
+              <a:graphicData uri="http://schemas.openxmlformats.org/drawingml/2006/picture">
+                <pic:pic xmlns:pic="http://schemas.openxmlformats.org/drawingml/2006/picture">
+                  <pic:nvPicPr>
+                    <pic:cNvPr id="1" name=""/>
+                    <pic:cNvPicPr/>
+                  </pic:nvPicPr>
+                  <pic:blipFill>
+                    <a:blip r:embed="rId66"/>
+                    <a:stretch>
+                      <a:fillRect/>
+                    </a:stretch>
+                  </pic:blipFill>
+                  <pic:spPr>
+                    <a:xfrm>
+                      <a:off x="0" y="0"/>
+                      <a:ext cx="5731510" cy="2165985"/>
+                    </a:xfrm>
+                    <a:prstGeom prst="rect">
+                      <a:avLst/>
+                    </a:prstGeom>
+                  </pic:spPr>
+                </pic:pic>
+              </a:graphicData>
+            </a:graphic>
+          </wp:inline>
+        </w:drawing>
+      </w:r>
+      <w:bookmarkStart w:id="0" w:name="_GoBack"/>
+      <w:bookmarkEnd w:id="0"/>
     </w:p>
     <w:sectPr>
       <w:pgSz w:w="11906" w:h="16838"/>
@@ -1651,6 +3273,7 @@
     <w:lsdException w:name="HTML Sample" w:semiHidden="1" w:unhideWhenUsed="1"/>
     <w:lsdException w:name="HTML Typewriter" w:semiHidden="1" w:unhideWhenUsed="1"/>
     <w:lsdException w:name="HTML Variable" w:semiHidden="1" w:unhideWhenUsed="1"/>
+    <w:lsdException w:name="Normal Table" w:semiHidden="1" w:unhideWhenUsed="1"/>
     <w:lsdException w:name="annotation subject" w:semiHidden="1" w:unhideWhenUsed="1"/>
     <w:lsdException w:name="No List" w:semiHidden="1" w:unhideWhenUsed="1"/>
     <w:lsdException w:name="Outline List 1" w:semiHidden="1" w:unhideWhenUsed="1"/>
@@ -1696,9 +3319,11 @@
     <w:lsdException w:name="Table Subtle 1" w:semiHidden="1" w:unhideWhenUsed="1"/>
     <w:lsdException w:name="Table Subtle 2" w:semiHidden="1" w:unhideWhenUsed="1"/>
     <w:lsdException w:name="Table Web 1" w:semiHidden="1" w:unhideWhenUsed="1"/>
+    <w:lsdException w:name="Table Web 2" w:semiHidden="1" w:unhideWhenUsed="1"/>
     <w:lsdException w:name="Table Web 3" w:semiHidden="1" w:unhideWhenUsed="1"/>
     <w:lsdException w:name="Balloon Text" w:semiHidden="1" w:unhideWhenUsed="1"/>
     <w:lsdException w:name="Table Grid" w:uiPriority="39"/>
+    <w:lsdException w:name="Table Theme" w:semiHidden="1" w:unhideWhenUsed="1"/>
     <w:lsdException w:name="Placeholder Text" w:semiHidden="1"/>
     <w:lsdException w:name="No Spacing" w:uiPriority="1" w:qFormat="1"/>
     <w:lsdException w:name="Light Shading" w:uiPriority="60"/>

</xml_diff>

<commit_message>
Order Forecast projects + documentation
</commit_message>
<xml_diff>
--- a/Project/PaymendMethodDoc/PaymentMethod.docx
+++ b/Project/PaymendMethodDoc/PaymentMethod.docx
@@ -1,6 +1,6 @@
 
 <file path=word/document.xml><?xml version="1.0" encoding="utf-8"?>
-<w:document xmlns:wpc="http://schemas.microsoft.com/office/word/2010/wordprocessingCanvas" xmlns:cx="http://schemas.microsoft.com/office/drawing/2014/chartex" xmlns:cx1="http://schemas.microsoft.com/office/drawing/2015/9/8/chartex" xmlns:cx2="http://schemas.microsoft.com/office/drawing/2015/10/21/chartex" xmlns:cx3="http://schemas.microsoft.com/office/drawing/2016/5/9/chartex" xmlns:cx4="http://schemas.microsoft.com/office/drawing/2016/5/10/chartex" xmlns:cx5="http://schemas.microsoft.com/office/drawing/2016/5/11/chartex" xmlns:cx6="http://schemas.microsoft.com/office/drawing/2016/5/12/chartex" xmlns:cx7="http://schemas.microsoft.com/office/drawing/2016/5/13/chartex" xmlns:cx8="http://schemas.microsoft.com/office/drawing/2016/5/14/chartex" xmlns:mc="http://schemas.openxmlformats.org/markup-compatibility/2006" xmlns:aink="http://schemas.microsoft.com/office/drawing/2016/ink" xmlns:am3d="http://schemas.microsoft.com/office/drawing/2017/model3d" xmlns:o="urn:schemas-microsoft-com:office:office" xmlns:r="http://schemas.openxmlformats.org/officeDocument/2006/relationships" xmlns:m="http://schemas.openxmlformats.org/officeDocument/2006/math" xmlns:v="urn:schemas-microsoft-com:vml" xmlns:wp14="http://schemas.microsoft.com/office/word/2010/wordprocessingDrawing" xmlns:wp="http://schemas.openxmlformats.org/drawingml/2006/wordprocessingDrawing" xmlns:w10="urn:schemas-microsoft-com:office:word" xmlns:w="http://schemas.openxmlformats.org/wordprocessingml/2006/main" xmlns:w14="http://schemas.microsoft.com/office/word/2010/wordml" xmlns:w15="http://schemas.microsoft.com/office/word/2012/wordml" xmlns:w16cid="http://schemas.microsoft.com/office/word/2016/wordml/cid" xmlns:w16se="http://schemas.microsoft.com/office/word/2015/wordml/symex" xmlns:wpg="http://schemas.microsoft.com/office/word/2010/wordprocessingGroup" xmlns:wpi="http://schemas.microsoft.com/office/word/2010/wordprocessingInk" xmlns:wne="http://schemas.microsoft.com/office/word/2006/wordml" xmlns:wps="http://schemas.microsoft.com/office/word/2010/wordprocessingShape" mc:Ignorable="w14 w15 w16se w16cid wp14">
+<w:document xmlns:wpc="http://schemas.microsoft.com/office/word/2010/wordprocessingCanvas" xmlns:cx="http://schemas.microsoft.com/office/drawing/2014/chartex" xmlns:mc="http://schemas.openxmlformats.org/markup-compatibility/2006" xmlns:o="urn:schemas-microsoft-com:office:office" xmlns:r="http://schemas.openxmlformats.org/officeDocument/2006/relationships" xmlns:m="http://schemas.openxmlformats.org/officeDocument/2006/math" xmlns:v="urn:schemas-microsoft-com:vml" xmlns:wp14="http://schemas.microsoft.com/office/word/2010/wordprocessingDrawing" xmlns:wp="http://schemas.openxmlformats.org/drawingml/2006/wordprocessingDrawing" xmlns:w10="urn:schemas-microsoft-com:office:word" xmlns:w="http://schemas.openxmlformats.org/wordprocessingml/2006/main" xmlns:w14="http://schemas.microsoft.com/office/word/2010/wordml" xmlns:w15="http://schemas.microsoft.com/office/word/2012/wordml" xmlns:w16se="http://schemas.microsoft.com/office/word/2015/wordml/symex" xmlns:wpg="http://schemas.microsoft.com/office/word/2010/wordprocessingGroup" xmlns:wpi="http://schemas.microsoft.com/office/word/2010/wordprocessingInk" xmlns:wne="http://schemas.microsoft.com/office/word/2006/wordml" xmlns:wps="http://schemas.microsoft.com/office/word/2010/wordprocessingShape" mc:Ignorable="w14 w15 w16se wp14">
   <w:body>
     <w:p>
       <w:pPr>
@@ -32,6 +32,7 @@
       <w:r>
         <w:rPr>
           <w:noProof/>
+          <w:lang w:eastAsia="en-GB"/>
         </w:rPr>
         <w:drawing>
           <wp:inline distT="0" distB="0" distL="0" distR="0" wp14:anchorId="00D7921D" wp14:editId="690D0D78">
@@ -79,6 +80,7 @@
       <w:r>
         <w:rPr>
           <w:noProof/>
+          <w:lang w:eastAsia="en-GB"/>
         </w:rPr>
         <w:drawing>
           <wp:inline distT="0" distB="0" distL="0" distR="0" wp14:anchorId="3B1B5218" wp14:editId="22292794">
@@ -122,13 +124,30 @@
         <w:t>3.</w:t>
       </w:r>
       <w:r>
-        <w:t xml:space="preserve"> In the connection manager the are 3 fields to modify: write (local) for server name, set windows authentication for authentication and WideWorldImporters for a database name</w:t>
-      </w:r>
-    </w:p>
-    <w:p>
-      <w:r>
-        <w:rPr>
-          <w:noProof/>
+        <w:t xml:space="preserve"> In the connection manager the</w:t>
+      </w:r>
+      <w:r>
+        <w:t>re</w:t>
+      </w:r>
+      <w:bookmarkStart w:id="0" w:name="_GoBack"/>
+      <w:bookmarkEnd w:id="0"/>
+      <w:r>
+        <w:t xml:space="preserve"> are 3 fields to modify: write (local) for server name, set windows authentication for authentication and </w:t>
+      </w:r>
+      <w:proofErr w:type="spellStart"/>
+      <w:r>
+        <w:t>WideWorldImporters</w:t>
+      </w:r>
+      <w:proofErr w:type="spellEnd"/>
+      <w:r>
+        <w:t xml:space="preserve"> for a database name</w:t>
+      </w:r>
+    </w:p>
+    <w:p>
+      <w:r>
+        <w:rPr>
+          <w:noProof/>
+          <w:lang w:eastAsia="en-GB"/>
         </w:rPr>
         <w:drawing>
           <wp:inline distT="0" distB="0" distL="0" distR="0" wp14:anchorId="3CC05859" wp14:editId="3A0A239A">
@@ -179,6 +198,7 @@
       <w:r>
         <w:rPr>
           <w:noProof/>
+          <w:lang w:eastAsia="en-GB"/>
         </w:rPr>
         <w:drawing>
           <wp:inline distT="0" distB="0" distL="0" distR="0" wp14:anchorId="5E463EB9" wp14:editId="47E126D5">
@@ -235,6 +255,7 @@
       <w:r>
         <w:rPr>
           <w:noProof/>
+          <w:lang w:eastAsia="en-GB"/>
         </w:rPr>
         <w:drawing>
           <wp:inline distT="0" distB="0" distL="0" distR="0" wp14:anchorId="345A0F86" wp14:editId="7E12450B">
@@ -277,6 +298,7 @@
       <w:r>
         <w:rPr>
           <w:noProof/>
+          <w:lang w:eastAsia="en-GB"/>
         </w:rPr>
         <w:drawing>
           <wp:inline distT="0" distB="0" distL="0" distR="0" wp14:anchorId="79F9923E" wp14:editId="766C5B05">
@@ -324,6 +346,7 @@
       <w:r>
         <w:rPr>
           <w:noProof/>
+          <w:lang w:eastAsia="en-GB"/>
         </w:rPr>
         <w:drawing>
           <wp:inline distT="0" distB="0" distL="0" distR="0" wp14:anchorId="1B97B84D" wp14:editId="26863047">
@@ -377,6 +400,7 @@
       <w:r>
         <w:rPr>
           <w:noProof/>
+          <w:lang w:eastAsia="en-GB"/>
         </w:rPr>
         <w:drawing>
           <wp:inline distT="0" distB="0" distL="0" distR="0" wp14:anchorId="6F5980B6" wp14:editId="7EB5B16A">
@@ -429,6 +453,7 @@
       <w:r>
         <w:rPr>
           <w:noProof/>
+          <w:lang w:eastAsia="en-GB"/>
         </w:rPr>
         <w:drawing>
           <wp:inline distT="0" distB="0" distL="0" distR="0" wp14:anchorId="0C321198" wp14:editId="10165BF3">
@@ -471,6 +496,7 @@
       <w:r>
         <w:rPr>
           <w:noProof/>
+          <w:lang w:eastAsia="en-GB"/>
         </w:rPr>
         <w:lastRenderedPageBreak/>
         <w:drawing>
@@ -524,6 +550,7 @@
       <w:r>
         <w:rPr>
           <w:noProof/>
+          <w:lang w:eastAsia="en-GB"/>
         </w:rPr>
         <w:drawing>
           <wp:inline distT="0" distB="0" distL="0" distR="0" wp14:anchorId="5255D017" wp14:editId="213C5753">
@@ -586,6 +613,7 @@
       <w:r>
         <w:rPr>
           <w:noProof/>
+          <w:lang w:eastAsia="en-GB"/>
         </w:rPr>
         <w:drawing>
           <wp:inline distT="0" distB="0" distL="0" distR="0" wp14:anchorId="7149E247" wp14:editId="3A7AA771">
@@ -633,6 +661,7 @@
       <w:r>
         <w:rPr>
           <w:noProof/>
+          <w:lang w:eastAsia="en-GB"/>
         </w:rPr>
         <w:drawing>
           <wp:inline distT="0" distB="0" distL="0" distR="0" wp14:anchorId="5BA79B52" wp14:editId="47FE7D1E">
@@ -691,6 +720,7 @@
       <w:r>
         <w:rPr>
           <w:noProof/>
+          <w:lang w:eastAsia="en-GB"/>
         </w:rPr>
         <w:drawing>
           <wp:inline distT="0" distB="0" distL="0" distR="0" wp14:anchorId="03833A7F" wp14:editId="5C67C538">
@@ -738,6 +768,7 @@
       <w:r>
         <w:rPr>
           <w:noProof/>
+          <w:lang w:eastAsia="en-GB"/>
         </w:rPr>
         <w:drawing>
           <wp:inline distT="0" distB="0" distL="0" distR="0" wp14:anchorId="153054AF" wp14:editId="7A2D6DC0">
@@ -783,7 +814,15 @@
         <w:t>10.</w:t>
       </w:r>
       <w:r>
-        <w:t>The current step will involve bringing the data inside powerbi.</w:t>
+        <w:t xml:space="preserve">The current step will involve bringing the data inside </w:t>
+      </w:r>
+      <w:proofErr w:type="spellStart"/>
+      <w:r>
+        <w:t>powerbi</w:t>
+      </w:r>
+      <w:proofErr w:type="spellEnd"/>
+      <w:r>
+        <w:t>.</w:t>
       </w:r>
       <w:r>
         <w:t xml:space="preserve"> Select SQL Server Analysis Services as the source.</w:t>
@@ -793,6 +832,7 @@
       <w:r>
         <w:rPr>
           <w:noProof/>
+          <w:lang w:eastAsia="en-GB"/>
         </w:rPr>
         <w:drawing>
           <wp:inline distT="0" distB="0" distL="0" distR="0" wp14:anchorId="78AA2E13" wp14:editId="33B686F0">
@@ -835,6 +875,7 @@
       <w:r>
         <w:rPr>
           <w:noProof/>
+          <w:lang w:eastAsia="en-GB"/>
         </w:rPr>
         <w:lastRenderedPageBreak/>
         <w:drawing>
@@ -876,13 +917,22 @@
     </w:p>
     <w:p>
       <w:r>
-        <w:t>Write the server name and select import so the data is in powerbi constantly.</w:t>
-      </w:r>
-    </w:p>
-    <w:p>
-      <w:r>
-        <w:rPr>
-          <w:noProof/>
+        <w:t xml:space="preserve">Write the server name and select import so the data is in </w:t>
+      </w:r>
+      <w:proofErr w:type="spellStart"/>
+      <w:r>
+        <w:t>powerbi</w:t>
+      </w:r>
+      <w:proofErr w:type="spellEnd"/>
+      <w:r>
+        <w:t xml:space="preserve"> constantly.</w:t>
+      </w:r>
+    </w:p>
+    <w:p>
+      <w:r>
+        <w:rPr>
+          <w:noProof/>
+          <w:lang w:eastAsia="en-GB"/>
         </w:rPr>
         <w:drawing>
           <wp:inline distT="0" distB="0" distL="0" distR="0" wp14:anchorId="1DE812D9" wp14:editId="2032F39B">
@@ -935,6 +985,7 @@
       <w:r>
         <w:rPr>
           <w:noProof/>
+          <w:lang w:eastAsia="en-GB"/>
         </w:rPr>
         <w:lastRenderedPageBreak/>
         <w:drawing>
@@ -988,6 +1039,7 @@
       <w:r>
         <w:rPr>
           <w:noProof/>
+          <w:lang w:eastAsia="en-GB"/>
         </w:rPr>
         <w:drawing>
           <wp:inline distT="0" distB="0" distL="0" distR="0" wp14:anchorId="433B11B2" wp14:editId="3DBD42A6">
@@ -1030,6 +1082,7 @@
       <w:r>
         <w:rPr>
           <w:noProof/>
+          <w:lang w:eastAsia="en-GB"/>
         </w:rPr>
         <w:drawing>
           <wp:inline distT="0" distB="0" distL="0" distR="0" wp14:anchorId="3B04209A" wp14:editId="73912CF7">
@@ -1103,6 +1156,7 @@
       <w:r>
         <w:rPr>
           <w:noProof/>
+          <w:lang w:eastAsia="en-GB"/>
         </w:rPr>
         <w:drawing>
           <wp:inline distT="0" distB="0" distL="0" distR="0" wp14:anchorId="5AFD9E0E" wp14:editId="4EFA04C3">
@@ -1154,6 +1208,7 @@
       <w:r>
         <w:rPr>
           <w:noProof/>
+          <w:lang w:eastAsia="en-GB"/>
         </w:rPr>
         <w:drawing>
           <wp:inline distT="0" distB="0" distL="0" distR="0" wp14:anchorId="4F1CBA68" wp14:editId="1C2810D5">
@@ -1201,6 +1256,7 @@
       <w:r>
         <w:rPr>
           <w:noProof/>
+          <w:lang w:eastAsia="en-GB"/>
         </w:rPr>
         <w:drawing>
           <wp:inline distT="0" distB="0" distL="0" distR="0" wp14:anchorId="5A4BFCE2" wp14:editId="30314AE9">
@@ -1248,6 +1304,7 @@
       <w:r>
         <w:rPr>
           <w:noProof/>
+          <w:lang w:eastAsia="en-GB"/>
         </w:rPr>
         <w:lastRenderedPageBreak/>
         <w:drawing>
@@ -1301,6 +1358,7 @@
       <w:r>
         <w:rPr>
           <w:noProof/>
+          <w:lang w:eastAsia="en-GB"/>
         </w:rPr>
         <w:drawing>
           <wp:inline distT="0" distB="0" distL="0" distR="0" wp14:anchorId="6076F74D" wp14:editId="347521E8">
@@ -1354,6 +1412,7 @@
       <w:r>
         <w:rPr>
           <w:noProof/>
+          <w:lang w:eastAsia="en-GB"/>
         </w:rPr>
         <w:lastRenderedPageBreak/>
         <w:drawing>
@@ -1424,6 +1483,7 @@
       <w:r>
         <w:rPr>
           <w:noProof/>
+          <w:lang w:eastAsia="en-GB"/>
         </w:rPr>
         <w:drawing>
           <wp:inline distT="0" distB="0" distL="0" distR="0" wp14:anchorId="20A7FF17" wp14:editId="4E096751">
@@ -1478,6 +1538,7 @@
       <w:r>
         <w:rPr>
           <w:noProof/>
+          <w:lang w:eastAsia="en-GB"/>
         </w:rPr>
         <w:lastRenderedPageBreak/>
         <w:drawing>
@@ -1530,6 +1591,7 @@
       <w:r>
         <w:rPr>
           <w:noProof/>
+          <w:lang w:eastAsia="en-GB"/>
         </w:rPr>
         <w:drawing>
           <wp:inline distT="0" distB="0" distL="0" distR="0" wp14:anchorId="7D107524" wp14:editId="7B6ADD96">
@@ -1577,6 +1639,7 @@
       <w:r>
         <w:rPr>
           <w:noProof/>
+          <w:lang w:eastAsia="en-GB"/>
         </w:rPr>
         <w:drawing>
           <wp:inline distT="0" distB="0" distL="0" distR="0" wp14:anchorId="035C98BB" wp14:editId="125BDE75">
@@ -1619,6 +1682,7 @@
       <w:r>
         <w:rPr>
           <w:noProof/>
+          <w:lang w:eastAsia="en-GB"/>
         </w:rPr>
         <w:lastRenderedPageBreak/>
         <w:drawing>
@@ -1675,6 +1739,7 @@
       <w:r>
         <w:rPr>
           <w:noProof/>
+          <w:lang w:eastAsia="en-GB"/>
         </w:rPr>
         <w:drawing>
           <wp:inline distT="0" distB="0" distL="0" distR="0" wp14:anchorId="71A152C7" wp14:editId="54F19FB7">
@@ -1715,13 +1780,38 @@
     </w:p>
     <w:p>
       <w:r>
-        <w:t>Add PaymentMethod to the name, select PaymentMethod as the data source and then press QueryDesigner.</w:t>
-      </w:r>
-    </w:p>
-    <w:p>
-      <w:r>
-        <w:rPr>
-          <w:noProof/>
+        <w:t xml:space="preserve">Add </w:t>
+      </w:r>
+      <w:proofErr w:type="spellStart"/>
+      <w:r>
+        <w:t>PaymentMethod</w:t>
+      </w:r>
+      <w:proofErr w:type="spellEnd"/>
+      <w:r>
+        <w:t xml:space="preserve"> to the name, select </w:t>
+      </w:r>
+      <w:proofErr w:type="spellStart"/>
+      <w:r>
+        <w:t>PaymentMethod</w:t>
+      </w:r>
+      <w:proofErr w:type="spellEnd"/>
+      <w:r>
+        <w:t xml:space="preserve"> as the data source and then press </w:t>
+      </w:r>
+      <w:proofErr w:type="spellStart"/>
+      <w:r>
+        <w:t>QueryDesigner</w:t>
+      </w:r>
+      <w:proofErr w:type="spellEnd"/>
+      <w:r>
+        <w:t>.</w:t>
+      </w:r>
+    </w:p>
+    <w:p>
+      <w:r>
+        <w:rPr>
+          <w:noProof/>
+          <w:lang w:eastAsia="en-GB"/>
         </w:rPr>
         <w:drawing>
           <wp:inline distT="0" distB="0" distL="0" distR="0" wp14:anchorId="31143710" wp14:editId="1D76163E">
@@ -1772,13 +1862,22 @@
         <w:t>, Payment Method</w:t>
       </w:r>
       <w:r>
-        <w:t>, Year and Month to analyze how each supplier contributed to the total. Year will be set as a parameter as it will be a yearly report.</w:t>
-      </w:r>
-    </w:p>
-    <w:p>
-      <w:r>
-        <w:rPr>
-          <w:noProof/>
+        <w:t xml:space="preserve">, Year and Month to </w:t>
+      </w:r>
+      <w:proofErr w:type="spellStart"/>
+      <w:r>
+        <w:t>analyze</w:t>
+      </w:r>
+      <w:proofErr w:type="spellEnd"/>
+      <w:r>
+        <w:t xml:space="preserve"> how each supplier contributed to the total. Year will be set as a parameter as it will be a yearly report.</w:t>
+      </w:r>
+    </w:p>
+    <w:p>
+      <w:r>
+        <w:rPr>
+          <w:noProof/>
+          <w:lang w:eastAsia="en-GB"/>
         </w:rPr>
         <w:drawing>
           <wp:inline distT="0" distB="0" distL="0" distR="0" wp14:anchorId="54D177B2" wp14:editId="2F6FC4B0">
@@ -1830,6 +1929,7 @@
       <w:r>
         <w:rPr>
           <w:noProof/>
+          <w:lang w:eastAsia="en-GB"/>
         </w:rPr>
         <w:drawing>
           <wp:inline distT="0" distB="0" distL="0" distR="0" wp14:anchorId="029B7176" wp14:editId="60DD8B53">
@@ -1875,13 +1975,22 @@
     </w:p>
     <w:p>
       <w:r>
-        <w:t>For the datasource, use shared data source reference should be used</w:t>
-      </w:r>
-    </w:p>
-    <w:p>
-      <w:r>
-        <w:rPr>
-          <w:noProof/>
+        <w:t xml:space="preserve">For the </w:t>
+      </w:r>
+      <w:proofErr w:type="spellStart"/>
+      <w:r>
+        <w:t>datasource</w:t>
+      </w:r>
+      <w:proofErr w:type="spellEnd"/>
+      <w:r>
+        <w:t>, use shared data source reference should be used</w:t>
+      </w:r>
+    </w:p>
+    <w:p>
+      <w:r>
+        <w:rPr>
+          <w:noProof/>
+          <w:lang w:eastAsia="en-GB"/>
         </w:rPr>
         <w:drawing>
           <wp:inline distT="0" distB="0" distL="0" distR="0" wp14:anchorId="5CB1299D" wp14:editId="4B528E7D">
@@ -1931,6 +2040,7 @@
       <w:r>
         <w:rPr>
           <w:noProof/>
+          <w:lang w:eastAsia="en-GB"/>
         </w:rPr>
         <w:drawing>
           <wp:inline distT="0" distB="0" distL="0" distR="0" wp14:anchorId="53697AB5" wp14:editId="109554F6">
@@ -1978,6 +2088,7 @@
       <w:r>
         <w:rPr>
           <w:noProof/>
+          <w:lang w:eastAsia="en-GB"/>
         </w:rPr>
         <w:drawing>
           <wp:inline distT="0" distB="0" distL="0" distR="0" wp14:anchorId="03774848" wp14:editId="3A89DDE6">
@@ -2025,6 +2136,7 @@
       <w:r>
         <w:rPr>
           <w:noProof/>
+          <w:lang w:eastAsia="en-GB"/>
         </w:rPr>
         <w:drawing>
           <wp:inline distT="0" distB="0" distL="0" distR="0" wp14:anchorId="0F48CB27" wp14:editId="76A6410D">
@@ -2079,6 +2191,7 @@
       <w:r>
         <w:rPr>
           <w:noProof/>
+          <w:lang w:eastAsia="en-GB"/>
         </w:rPr>
         <w:drawing>
           <wp:inline distT="0" distB="0" distL="0" distR="0" wp14:anchorId="70EE994C" wp14:editId="0C7BF957">
@@ -2126,6 +2239,7 @@
       <w:r>
         <w:rPr>
           <w:noProof/>
+          <w:lang w:eastAsia="en-GB"/>
         </w:rPr>
         <w:drawing>
           <wp:inline distT="0" distB="0" distL="0" distR="0" wp14:anchorId="6B156FCD" wp14:editId="306F0156">
@@ -2168,6 +2282,7 @@
       <w:r>
         <w:rPr>
           <w:noProof/>
+          <w:lang w:eastAsia="en-GB"/>
         </w:rPr>
         <w:drawing>
           <wp:inline distT="0" distB="0" distL="0" distR="0" wp14:anchorId="282ECF44" wp14:editId="26D2378D">
@@ -2210,6 +2325,7 @@
       <w:r>
         <w:rPr>
           <w:noProof/>
+          <w:lang w:eastAsia="en-GB"/>
         </w:rPr>
         <w:drawing>
           <wp:inline distT="0" distB="0" distL="0" distR="0" wp14:anchorId="4EF982C0" wp14:editId="2525BC70">
@@ -2251,9 +2367,14 @@
     <w:p/>
     <w:p/>
     <w:p>
+      <w:proofErr w:type="spellStart"/>
       <w:r>
         <w:lastRenderedPageBreak/>
-        <w:t>Coloring the</w:t>
+        <w:t>Coloring</w:t>
+      </w:r>
+      <w:proofErr w:type="spellEnd"/>
+      <w:r>
+        <w:t xml:space="preserve"> the</w:t>
       </w:r>
       <w:r>
         <w:t xml:space="preserve"> table can be used to make the table more understandable.</w:t>
@@ -2263,6 +2384,7 @@
       <w:r>
         <w:rPr>
           <w:noProof/>
+          <w:lang w:eastAsia="en-GB"/>
         </w:rPr>
         <w:drawing>
           <wp:inline distT="0" distB="0" distL="0" distR="0" wp14:anchorId="6C635A66" wp14:editId="3A8FD964">
@@ -2305,6 +2427,7 @@
       <w:r>
         <w:rPr>
           <w:noProof/>
+          <w:lang w:eastAsia="en-GB"/>
         </w:rPr>
         <w:drawing>
           <wp:inline distT="0" distB="0" distL="0" distR="0" wp14:anchorId="3E47B01F" wp14:editId="5F3C6549">
@@ -2347,6 +2470,7 @@
       <w:r>
         <w:rPr>
           <w:noProof/>
+          <w:lang w:eastAsia="en-GB"/>
         </w:rPr>
         <w:drawing>
           <wp:inline distT="0" distB="0" distL="0" distR="0" wp14:anchorId="1C788249" wp14:editId="562AFC31">
@@ -2394,6 +2518,7 @@
       <w:r>
         <w:rPr>
           <w:noProof/>
+          <w:lang w:eastAsia="en-GB"/>
         </w:rPr>
         <w:drawing>
           <wp:inline distT="0" distB="0" distL="0" distR="0" wp14:anchorId="00E916D9" wp14:editId="40956CFF">
@@ -2436,6 +2561,7 @@
       <w:r>
         <w:rPr>
           <w:noProof/>
+          <w:lang w:eastAsia="en-GB"/>
         </w:rPr>
         <w:lastRenderedPageBreak/>
         <w:drawing>
@@ -2480,13 +2606,38 @@
     </w:p>
     <w:p>
       <w:r>
-        <w:t>For the deployment, the overwriteDatasets and datasources options are set to true. The TargetServerURL has to be updated to the correct one.</w:t>
-      </w:r>
-    </w:p>
-    <w:p>
-      <w:r>
-        <w:rPr>
-          <w:noProof/>
+        <w:t xml:space="preserve">For the deployment, the </w:t>
+      </w:r>
+      <w:proofErr w:type="spellStart"/>
+      <w:r>
+        <w:t>overwriteDatasets</w:t>
+      </w:r>
+      <w:proofErr w:type="spellEnd"/>
+      <w:r>
+        <w:t xml:space="preserve"> and </w:t>
+      </w:r>
+      <w:proofErr w:type="spellStart"/>
+      <w:r>
+        <w:t>datasources</w:t>
+      </w:r>
+      <w:proofErr w:type="spellEnd"/>
+      <w:r>
+        <w:t xml:space="preserve"> options are set to true. The </w:t>
+      </w:r>
+      <w:proofErr w:type="spellStart"/>
+      <w:r>
+        <w:t>TargetServerURL</w:t>
+      </w:r>
+      <w:proofErr w:type="spellEnd"/>
+      <w:r>
+        <w:t xml:space="preserve"> has to be updated to the correct one.</w:t>
+      </w:r>
+    </w:p>
+    <w:p>
+      <w:r>
+        <w:rPr>
+          <w:noProof/>
+          <w:lang w:eastAsia="en-GB"/>
         </w:rPr>
         <w:drawing>
           <wp:inline distT="0" distB="0" distL="0" distR="0" wp14:anchorId="17BC8D05" wp14:editId="377AA89F">
@@ -2529,6 +2680,7 @@
       <w:r>
         <w:rPr>
           <w:noProof/>
+          <w:lang w:eastAsia="en-GB"/>
         </w:rPr>
         <w:drawing>
           <wp:inline distT="0" distB="0" distL="0" distR="0" wp14:anchorId="7494612B" wp14:editId="7B60AA06">
@@ -2576,6 +2728,7 @@
       <w:r>
         <w:rPr>
           <w:noProof/>
+          <w:lang w:eastAsia="en-GB"/>
         </w:rPr>
         <w:lastRenderedPageBreak/>
         <w:drawing>
@@ -2633,6 +2786,7 @@
       <w:r>
         <w:rPr>
           <w:noProof/>
+          <w:lang w:eastAsia="en-GB"/>
         </w:rPr>
         <w:drawing>
           <wp:inline distT="0" distB="0" distL="0" distR="0" wp14:anchorId="691A15E4" wp14:editId="727EF879">
@@ -2680,6 +2834,7 @@
       <w:r>
         <w:rPr>
           <w:noProof/>
+          <w:lang w:eastAsia="en-GB"/>
         </w:rPr>
         <w:drawing>
           <wp:inline distT="0" distB="0" distL="0" distR="0" wp14:anchorId="50EE9E6B" wp14:editId="6D404856">
@@ -2725,6 +2880,7 @@
       <w:r>
         <w:rPr>
           <w:noProof/>
+          <w:lang w:eastAsia="en-GB"/>
         </w:rPr>
         <w:lastRenderedPageBreak/>
         <w:drawing>
@@ -2773,6 +2929,7 @@
       <w:r>
         <w:rPr>
           <w:noProof/>
+          <w:lang w:eastAsia="en-GB"/>
         </w:rPr>
         <w:drawing>
           <wp:inline distT="0" distB="0" distL="0" distR="0" wp14:anchorId="095DA4B6" wp14:editId="68848247">
@@ -2813,7 +2970,15 @@
     </w:p>
     <w:p>
       <w:r>
-        <w:t>To the layout a slicer for supplier would he helpful to see different suppliers and their aggregates.</w:t>
+        <w:t xml:space="preserve">To the layout a slicer for supplier would </w:t>
+      </w:r>
+      <w:proofErr w:type="spellStart"/>
+      <w:r>
+        <w:t>he</w:t>
+      </w:r>
+      <w:proofErr w:type="spellEnd"/>
+      <w:r>
+        <w:t xml:space="preserve"> helpful to see different suppliers and their aggregates.</w:t>
       </w:r>
     </w:p>
     <w:p>
@@ -2831,6 +2996,7 @@
       <w:r>
         <w:rPr>
           <w:noProof/>
+          <w:lang w:eastAsia="en-GB"/>
         </w:rPr>
         <w:drawing>
           <wp:inline distT="0" distB="0" distL="0" distR="0" wp14:anchorId="71E8F23F" wp14:editId="10A23CD2">
@@ -2873,6 +3039,7 @@
       <w:r>
         <w:rPr>
           <w:noProof/>
+          <w:lang w:eastAsia="en-GB"/>
         </w:rPr>
         <w:lastRenderedPageBreak/>
         <w:drawing>
@@ -2924,6 +3091,7 @@
       <w:r>
         <w:rPr>
           <w:noProof/>
+          <w:lang w:eastAsia="en-GB"/>
         </w:rPr>
         <w:drawing>
           <wp:inline distT="0" distB="0" distL="0" distR="0" wp14:anchorId="31FC224D" wp14:editId="30BCB220">
@@ -2967,6 +3135,7 @@
       <w:r>
         <w:rPr>
           <w:noProof/>
+          <w:lang w:eastAsia="en-GB"/>
         </w:rPr>
         <w:drawing>
           <wp:inline distT="0" distB="0" distL="0" distR="0" wp14:anchorId="50C507DA" wp14:editId="7A333285">
@@ -3014,6 +3183,7 @@
       <w:r>
         <w:rPr>
           <w:noProof/>
+          <w:lang w:eastAsia="en-GB"/>
         </w:rPr>
         <w:lastRenderedPageBreak/>
         <w:drawing>
@@ -3057,6 +3227,7 @@
       <w:r>
         <w:rPr>
           <w:noProof/>
+          <w:lang w:eastAsia="en-GB"/>
         </w:rPr>
         <w:drawing>
           <wp:inline distT="0" distB="0" distL="0" distR="0" wp14:anchorId="3E736D07" wp14:editId="6D2A69BA">
@@ -3100,6 +3271,7 @@
       <w:r>
         <w:rPr>
           <w:noProof/>
+          <w:lang w:eastAsia="en-GB"/>
         </w:rPr>
         <w:drawing>
           <wp:inline distT="0" distB="0" distL="0" distR="0" wp14:anchorId="02F80EA1" wp14:editId="745B656E">
@@ -3156,6 +3328,7 @@
       <w:r>
         <w:rPr>
           <w:noProof/>
+          <w:lang w:eastAsia="en-GB"/>
         </w:rPr>
         <w:drawing>
           <wp:inline distT="0" distB="0" distL="0" distR="0" wp14:anchorId="69116E57" wp14:editId="5CC2E68E">
@@ -3196,13 +3369,22 @@
     </w:p>
     <w:p>
       <w:r>
-        <w:t>A connection is established with the sql database that holds the Wide World Importers data for which the windows credentials are provided.</w:t>
-      </w:r>
-    </w:p>
-    <w:p>
-      <w:r>
-        <w:rPr>
-          <w:noProof/>
+        <w:t xml:space="preserve">A connection is established with the </w:t>
+      </w:r>
+      <w:proofErr w:type="spellStart"/>
+      <w:r>
+        <w:t>sql</w:t>
+      </w:r>
+      <w:proofErr w:type="spellEnd"/>
+      <w:r>
+        <w:t xml:space="preserve"> database that holds the Wide World Importers data for which the windows credentials are provided.</w:t>
+      </w:r>
+    </w:p>
+    <w:p>
+      <w:r>
+        <w:rPr>
+          <w:noProof/>
+          <w:lang w:eastAsia="en-GB"/>
         </w:rPr>
         <w:drawing>
           <wp:inline distT="0" distB="0" distL="0" distR="0" wp14:anchorId="559A06A9" wp14:editId="10FE55EB">
@@ -3245,6 +3427,7 @@
       <w:r>
         <w:rPr>
           <w:noProof/>
+          <w:lang w:eastAsia="en-GB"/>
         </w:rPr>
         <w:drawing>
           <wp:inline distT="0" distB="0" distL="0" distR="0" wp14:anchorId="12D8E09F" wp14:editId="252DDD80">
@@ -3297,6 +3480,7 @@
       <w:r>
         <w:rPr>
           <w:noProof/>
+          <w:lang w:eastAsia="en-GB"/>
         </w:rPr>
         <w:drawing>
           <wp:inline distT="0" distB="0" distL="0" distR="0" wp14:anchorId="419D707E" wp14:editId="709EA534">
@@ -3344,6 +3528,7 @@
       <w:r>
         <w:rPr>
           <w:noProof/>
+          <w:lang w:eastAsia="en-GB"/>
         </w:rPr>
         <w:lastRenderedPageBreak/>
         <w:drawing>
@@ -3392,6 +3577,7 @@
       <w:r>
         <w:rPr>
           <w:noProof/>
+          <w:lang w:eastAsia="en-GB"/>
         </w:rPr>
         <w:drawing>
           <wp:inline distT="0" distB="0" distL="0" distR="0" wp14:anchorId="5825AF96" wp14:editId="38CDE9CE">
@@ -3434,6 +3620,7 @@
       <w:r>
         <w:rPr>
           <w:noProof/>
+          <w:lang w:eastAsia="en-GB"/>
         </w:rPr>
         <w:drawing>
           <wp:inline distT="0" distB="0" distL="0" distR="0" wp14:anchorId="02B10341" wp14:editId="5BD67368">
@@ -3481,6 +3668,7 @@
       <w:r>
         <w:rPr>
           <w:noProof/>
+          <w:lang w:eastAsia="en-GB"/>
         </w:rPr>
         <w:drawing>
           <wp:inline distT="0" distB="0" distL="0" distR="0" wp14:anchorId="1874E5B3" wp14:editId="579CD04E">
@@ -3523,6 +3711,7 @@
       <w:r>
         <w:rPr>
           <w:noProof/>
+          <w:lang w:eastAsia="en-GB"/>
         </w:rPr>
         <w:drawing>
           <wp:inline distT="0" distB="0" distL="0" distR="0" wp14:anchorId="5D709978" wp14:editId="43BC8A34">
@@ -3565,6 +3754,7 @@
       <w:r>
         <w:rPr>
           <w:noProof/>
+          <w:lang w:eastAsia="en-GB"/>
         </w:rPr>
         <w:drawing>
           <wp:inline distT="0" distB="0" distL="0" distR="0" wp14:anchorId="60E87139" wp14:editId="504C8A92">
@@ -3616,6 +3806,7 @@
       <w:r>
         <w:rPr>
           <w:noProof/>
+          <w:lang w:eastAsia="en-GB"/>
         </w:rPr>
         <w:drawing>
           <wp:inline distT="0" distB="0" distL="0" distR="0" wp14:anchorId="7E010F38" wp14:editId="09B1C185">
@@ -3658,6 +3849,7 @@
       <w:r>
         <w:rPr>
           <w:noProof/>
+          <w:lang w:eastAsia="en-GB"/>
         </w:rPr>
         <w:drawing>
           <wp:inline distT="0" distB="0" distL="0" distR="0" wp14:anchorId="639B4B5E" wp14:editId="71704829">
@@ -3708,6 +3900,7 @@
       <w:r>
         <w:rPr>
           <w:noProof/>
+          <w:lang w:eastAsia="en-GB"/>
         </w:rPr>
         <w:drawing>
           <wp:inline distT="0" distB="0" distL="0" distR="0" wp14:anchorId="60A2A1BC" wp14:editId="2EF48C84">
@@ -3755,6 +3948,7 @@
       <w:r>
         <w:rPr>
           <w:noProof/>
+          <w:lang w:eastAsia="en-GB"/>
         </w:rPr>
         <w:drawing>
           <wp:inline distT="0" distB="0" distL="0" distR="0" wp14:anchorId="35DC9408" wp14:editId="6A27D35E">
@@ -3810,10 +4004,26 @@
         <w:t xml:space="preserve">Transaction Total </w:t>
       </w:r>
       <w:r>
-        <w:t>Unknown PM</w:t>
-      </w:r>
-      <w:r>
-        <w:t>:=SUMX(FILTER('Fact Transaction',RELATED('Dimension Payment Method'[Payment Method])</w:t>
+        <w:t xml:space="preserve">Unknown </w:t>
+      </w:r>
+      <w:proofErr w:type="gramStart"/>
+      <w:r>
+        <w:t>PM</w:t>
+      </w:r>
+      <w:r>
+        <w:t>:=</w:t>
+      </w:r>
+      <w:proofErr w:type="gramEnd"/>
+      <w:r>
+        <w:t xml:space="preserve">SUMX(FILTER('Fact </w:t>
+      </w:r>
+      <w:proofErr w:type="spellStart"/>
+      <w:r>
+        <w:t>Transaction',RELATED</w:t>
+      </w:r>
+      <w:proofErr w:type="spellEnd"/>
+      <w:r>
+        <w:t>('Dimension Payment Method'[Payment Method])</w:t>
       </w:r>
       <w:r>
         <w:t>=</w:t>
@@ -3826,6 +4036,7 @@
       <w:r>
         <w:rPr>
           <w:noProof/>
+          <w:lang w:eastAsia="en-GB"/>
         </w:rPr>
         <w:drawing>
           <wp:inline distT="0" distB="0" distL="0" distR="0" wp14:anchorId="7662DB7F" wp14:editId="0471028F">
@@ -3874,10 +4085,26 @@
         <w:t xml:space="preserve">Transaction Total </w:t>
       </w:r>
       <w:r>
-        <w:t>Not Unknown PM</w:t>
-      </w:r>
-      <w:r>
-        <w:t>:=SUMX(FILTER('Fact Transaction',RELATED('Dimension Payment Method'[Payment Method])</w:t>
+        <w:t xml:space="preserve">Not Unknown </w:t>
+      </w:r>
+      <w:proofErr w:type="gramStart"/>
+      <w:r>
+        <w:t>PM</w:t>
+      </w:r>
+      <w:r>
+        <w:t>:=</w:t>
+      </w:r>
+      <w:proofErr w:type="gramEnd"/>
+      <w:r>
+        <w:t xml:space="preserve">SUMX(FILTER('Fact </w:t>
+      </w:r>
+      <w:proofErr w:type="spellStart"/>
+      <w:r>
+        <w:t>Transaction',RELATED</w:t>
+      </w:r>
+      <w:proofErr w:type="spellEnd"/>
+      <w:r>
+        <w:t>('Dimension Payment Method'[Payment Method])</w:t>
       </w:r>
       <w:r>
         <w:t>&lt;&gt;</w:t>
@@ -3890,6 +4117,7 @@
       <w:r>
         <w:rPr>
           <w:noProof/>
+          <w:lang w:eastAsia="en-GB"/>
         </w:rPr>
         <w:drawing>
           <wp:inline distT="0" distB="0" distL="0" distR="0" wp14:anchorId="75BAAC09" wp14:editId="1566DED7">
@@ -3943,6 +4171,7 @@
       <w:r>
         <w:rPr>
           <w:noProof/>
+          <w:lang w:eastAsia="en-GB"/>
         </w:rPr>
         <w:drawing>
           <wp:inline distT="0" distB="0" distL="0" distR="0" wp14:anchorId="3903C9F0" wp14:editId="2BECCABF">
@@ -3988,6 +4217,7 @@
       <w:r>
         <w:rPr>
           <w:noProof/>
+          <w:lang w:eastAsia="en-GB"/>
         </w:rPr>
         <w:lastRenderedPageBreak/>
         <w:drawing>
@@ -4041,6 +4271,7 @@
       <w:r>
         <w:rPr>
           <w:noProof/>
+          <w:lang w:eastAsia="en-GB"/>
         </w:rPr>
         <w:drawing>
           <wp:inline distT="0" distB="0" distL="0" distR="0" wp14:anchorId="020B8E50" wp14:editId="105F4B43">
@@ -4083,6 +4314,7 @@
       <w:r>
         <w:rPr>
           <w:noProof/>
+          <w:lang w:eastAsia="en-GB"/>
         </w:rPr>
         <w:drawing>
           <wp:inline distT="0" distB="0" distL="0" distR="0" wp14:anchorId="534E73D2" wp14:editId="4F2646F1">
@@ -4134,6 +4366,7 @@
       <w:r>
         <w:rPr>
           <w:noProof/>
+          <w:lang w:eastAsia="en-GB"/>
         </w:rPr>
         <w:drawing>
           <wp:inline distT="0" distB="0" distL="0" distR="0" wp14:anchorId="4201C234" wp14:editId="6B7BA412">
@@ -4176,6 +4409,7 @@
       <w:r>
         <w:rPr>
           <w:noProof/>
+          <w:lang w:eastAsia="en-GB"/>
         </w:rPr>
         <w:drawing>
           <wp:inline distT="0" distB="0" distL="0" distR="0" wp14:anchorId="67DEDCC5" wp14:editId="6BC869F9">
@@ -4223,6 +4457,7 @@
       <w:r>
         <w:rPr>
           <w:noProof/>
+          <w:lang w:eastAsia="en-GB"/>
         </w:rPr>
         <w:drawing>
           <wp:inline distT="0" distB="0" distL="0" distR="0" wp14:anchorId="061DD1FD" wp14:editId="6D9706D8">
@@ -4265,6 +4500,7 @@
       <w:r>
         <w:rPr>
           <w:noProof/>
+          <w:lang w:eastAsia="en-GB"/>
         </w:rPr>
         <w:drawing>
           <wp:inline distT="0" distB="0" distL="0" distR="0" wp14:anchorId="409FACD5" wp14:editId="5D26203C">
@@ -4318,6 +4554,7 @@
       <w:r>
         <w:rPr>
           <w:noProof/>
+          <w:lang w:eastAsia="en-GB"/>
         </w:rPr>
         <w:drawing>
           <wp:inline distT="0" distB="0" distL="0" distR="0" wp14:anchorId="3B778F59" wp14:editId="565D5F7A">
@@ -4373,6 +4610,7 @@
       <w:r>
         <w:rPr>
           <w:noProof/>
+          <w:lang w:eastAsia="en-GB"/>
         </w:rPr>
         <w:drawing>
           <wp:inline distT="0" distB="0" distL="0" distR="0" wp14:anchorId="05E3FDC7" wp14:editId="168B7524">
@@ -4415,6 +4653,7 @@
       <w:r>
         <w:rPr>
           <w:noProof/>
+          <w:lang w:eastAsia="en-GB"/>
         </w:rPr>
         <w:drawing>
           <wp:inline distT="0" distB="0" distL="0" distR="0" wp14:anchorId="1F7B8B9E" wp14:editId="61A7DF20">
@@ -4465,6 +4704,7 @@
       <w:r>
         <w:rPr>
           <w:noProof/>
+          <w:lang w:eastAsia="en-GB"/>
         </w:rPr>
         <w:drawing>
           <wp:inline distT="0" distB="0" distL="0" distR="0" wp14:anchorId="39D6EBDD" wp14:editId="18A29C94">
@@ -4512,6 +4752,7 @@
       <w:r>
         <w:rPr>
           <w:noProof/>
+          <w:lang w:eastAsia="en-GB"/>
         </w:rPr>
         <w:drawing>
           <wp:inline distT="0" distB="0" distL="0" distR="0" wp14:anchorId="44F9D4AA" wp14:editId="7EFC42F1">
@@ -4559,6 +4800,7 @@
       <w:r>
         <w:rPr>
           <w:noProof/>
+          <w:lang w:eastAsia="en-GB"/>
         </w:rPr>
         <w:drawing>
           <wp:inline distT="0" distB="0" distL="0" distR="0" wp14:anchorId="40074E74" wp14:editId="61DD0B32">
@@ -4611,6 +4853,7 @@
       <w:r>
         <w:rPr>
           <w:noProof/>
+          <w:lang w:eastAsia="en-GB"/>
         </w:rPr>
         <w:drawing>
           <wp:inline distT="0" distB="0" distL="0" distR="0" wp14:anchorId="08144B45" wp14:editId="4E7B855C">
@@ -4660,13 +4903,22 @@
         <w:t>29. A better idea would be to put the fact to be last.</w:t>
       </w:r>
       <w:r>
-        <w:t xml:space="preserve"> In case any restriction are in point, there will be no problems.</w:t>
-      </w:r>
-    </w:p>
-    <w:p>
-      <w:r>
-        <w:rPr>
-          <w:noProof/>
+        <w:t xml:space="preserve"> In case any restriction </w:t>
+      </w:r>
+      <w:proofErr w:type="gramStart"/>
+      <w:r>
+        <w:t>are</w:t>
+      </w:r>
+      <w:proofErr w:type="gramEnd"/>
+      <w:r>
+        <w:t xml:space="preserve"> in point, there will be no problems.</w:t>
+      </w:r>
+    </w:p>
+    <w:p>
+      <w:r>
+        <w:rPr>
+          <w:noProof/>
+          <w:lang w:eastAsia="en-GB"/>
         </w:rPr>
         <w:drawing>
           <wp:inline distT="0" distB="0" distL="0" distR="0" wp14:anchorId="314A4477" wp14:editId="224EFC61">
@@ -4714,6 +4966,7 @@
       <w:r>
         <w:rPr>
           <w:noProof/>
+          <w:lang w:eastAsia="en-GB"/>
         </w:rPr>
         <w:drawing>
           <wp:inline distT="0" distB="0" distL="0" distR="0" wp14:anchorId="0E1EBD0A" wp14:editId="3A65DBF5">
@@ -4754,13 +5007,22 @@
     </w:p>
     <w:p>
       <w:r>
-        <w:t>First, a catalog must be created to be able to run any SSIS.</w:t>
-      </w:r>
-    </w:p>
-    <w:p>
-      <w:r>
-        <w:rPr>
-          <w:noProof/>
+        <w:t xml:space="preserve">First, a </w:t>
+      </w:r>
+      <w:proofErr w:type="spellStart"/>
+      <w:r>
+        <w:t>catalog</w:t>
+      </w:r>
+      <w:proofErr w:type="spellEnd"/>
+      <w:r>
+        <w:t xml:space="preserve"> must be created to be able to run any SSIS.</w:t>
+      </w:r>
+    </w:p>
+    <w:p>
+      <w:r>
+        <w:rPr>
+          <w:noProof/>
+          <w:lang w:eastAsia="en-GB"/>
         </w:rPr>
         <w:drawing>
           <wp:inline distT="0" distB="0" distL="0" distR="0" wp14:anchorId="321B3CC1" wp14:editId="1D48254C">
@@ -4802,13 +5064,22 @@
     <w:p>
       <w:r>
         <w:lastRenderedPageBreak/>
-        <w:t>For this, integration services has to be installed as a feature.</w:t>
-      </w:r>
-    </w:p>
-    <w:p>
-      <w:r>
-        <w:rPr>
-          <w:noProof/>
+        <w:t xml:space="preserve">For this, integration services </w:t>
+      </w:r>
+      <w:proofErr w:type="gramStart"/>
+      <w:r>
+        <w:t>has</w:t>
+      </w:r>
+      <w:proofErr w:type="gramEnd"/>
+      <w:r>
+        <w:t xml:space="preserve"> to be installed as a feature.</w:t>
+      </w:r>
+    </w:p>
+    <w:p>
+      <w:r>
+        <w:rPr>
+          <w:noProof/>
+          <w:lang w:eastAsia="en-GB"/>
         </w:rPr>
         <w:drawing>
           <wp:inline distT="0" distB="0" distL="0" distR="0" wp14:anchorId="184F0B34" wp14:editId="2B6D890F">
@@ -4851,6 +5122,7 @@
       <w:r>
         <w:rPr>
           <w:noProof/>
+          <w:lang w:eastAsia="en-GB"/>
         </w:rPr>
         <w:drawing>
           <wp:inline distT="0" distB="0" distL="0" distR="0" wp14:anchorId="7F6B2A9A" wp14:editId="4D4E4AE8">
@@ -4898,6 +5170,7 @@
       <w:r>
         <w:rPr>
           <w:noProof/>
+          <w:lang w:eastAsia="en-GB"/>
         </w:rPr>
         <w:drawing>
           <wp:inline distT="0" distB="0" distL="0" distR="0" wp14:anchorId="208D236E" wp14:editId="6194FE69">
@@ -4940,6 +5213,7 @@
       <w:r>
         <w:rPr>
           <w:noProof/>
+          <w:lang w:eastAsia="en-GB"/>
         </w:rPr>
         <w:drawing>
           <wp:inline distT="0" distB="0" distL="0" distR="0" wp14:anchorId="385D52F9" wp14:editId="6F44E528">
@@ -4982,8 +5256,6 @@
       <w:r>
         <w:t>The project is now deployed.</w:t>
       </w:r>
-      <w:bookmarkStart w:id="0" w:name="_GoBack"/>
-      <w:bookmarkEnd w:id="0"/>
     </w:p>
     <w:sectPr>
       <w:pgSz w:w="11906" w:h="16838"/>
@@ -4996,7 +5268,7 @@
 </file>
 
 <file path=word/styles.xml><?xml version="1.0" encoding="utf-8"?>
-<w:styles xmlns:mc="http://schemas.openxmlformats.org/markup-compatibility/2006" xmlns:r="http://schemas.openxmlformats.org/officeDocument/2006/relationships" xmlns:w="http://schemas.openxmlformats.org/wordprocessingml/2006/main" xmlns:w14="http://schemas.microsoft.com/office/word/2010/wordml" xmlns:w15="http://schemas.microsoft.com/office/word/2012/wordml" xmlns:w16cid="http://schemas.microsoft.com/office/word/2016/wordml/cid" xmlns:w16se="http://schemas.microsoft.com/office/word/2015/wordml/symex" mc:Ignorable="w14 w15 w16se w16cid">
+<w:styles xmlns:mc="http://schemas.openxmlformats.org/markup-compatibility/2006" xmlns:r="http://schemas.openxmlformats.org/officeDocument/2006/relationships" xmlns:w="http://schemas.openxmlformats.org/wordprocessingml/2006/main" xmlns:w14="http://schemas.microsoft.com/office/word/2010/wordml" xmlns:w15="http://schemas.microsoft.com/office/word/2012/wordml" xmlns:w16se="http://schemas.microsoft.com/office/word/2015/wordml/symex" mc:Ignorable="w14 w15 w16se">
   <w:docDefaults>
     <w:rPrDefault>
       <w:rPr>
@@ -5012,7 +5284,7 @@
       </w:pPr>
     </w:pPrDefault>
   </w:docDefaults>
-  <w:latentStyles w:defLockedState="0" w:defUIPriority="99" w:defSemiHidden="0" w:defUnhideWhenUsed="0" w:defQFormat="0" w:count="377">
+  <w:latentStyles w:defLockedState="0" w:defUIPriority="99" w:defSemiHidden="0" w:defUnhideWhenUsed="0" w:defQFormat="0" w:count="371">
     <w:lsdException w:name="Normal" w:uiPriority="0" w:qFormat="1"/>
     <w:lsdException w:name="heading 1" w:uiPriority="9" w:qFormat="1"/>
     <w:lsdException w:name="heading 2" w:semiHidden="1" w:uiPriority="9" w:unhideWhenUsed="1" w:qFormat="1"/>
@@ -5384,12 +5656,6 @@
     <w:lsdException w:name="List Table 5 Dark Accent 6" w:uiPriority="50"/>
     <w:lsdException w:name="List Table 6 Colorful Accent 6" w:uiPriority="51"/>
     <w:lsdException w:name="List Table 7 Colorful Accent 6" w:uiPriority="52"/>
-    <w:lsdException w:name="Mention" w:semiHidden="1" w:unhideWhenUsed="1"/>
-    <w:lsdException w:name="Smart Hyperlink" w:semiHidden="1" w:unhideWhenUsed="1"/>
-    <w:lsdException w:name="Hashtag" w:semiHidden="1" w:unhideWhenUsed="1"/>
-    <w:lsdException w:name="Unresolved Mention" w:semiHidden="1" w:unhideWhenUsed="1"/>
-    <w:lsdException w:name="Smart Link" w:semiHidden="1" w:unhideWhenUsed="1"/>
-    <w:lsdException w:name="Smart Link Error" w:semiHidden="1" w:unhideWhenUsed="1"/>
   </w:latentStyles>
   <w:style w:type="paragraph" w:default="1" w:styleId="Normal">
     <w:name w:val="Normal"/>

</xml_diff>